<commit_message>
Motor Budget and Pictures and Refernces
Missing Risk Analysis
</commit_message>
<xml_diff>
--- a/Documentation/Budget/Motors Budget.docx
+++ b/Documentation/Budget/Motors Budget.docx
@@ -139,7 +139,23 @@
           <w:sz w:val="24"/>
           <w:szCs w:val="24"/>
         </w:rPr>
-        <w:t xml:space="preserve">What makes stepper motors unique from other motors, is that one rotation of the motor is broken down into many equal parts, otherwise known as steps. This is to say that for a 200 step motor, the motor will run through 200, 1.8° steps, for one full rotation. This is useful because it allows the system to define the number of steps for the motor to rotate, allowing for very precise positioning of the motor. Stepper motors also allow for very precise stopping and reversing. This is due to the physical fact that when the stepper motor is not rotating, it is still operating and holding the motor at the current step so stopping is immediate. Stepper motors also allows for easy synchronization between motors. Since each motors speed is dependent on the frequency of the input pulse, setting two motors at the same frequency will allow them to work synchronously. </w:t>
+        <w:t>What makes stepper motors unique from other motors, is that one rotation of the motor is broken down into many equal parts, otherwise known as steps. This is to say that for a 200 step motor, the motor will run through 200, 1.8° steps, for one full rotation. This is useful because it allows the system to define the number of steps for the motor to rotate, allowing for very precise positioning of the motor. Stepper motors also allow for very precise stopping and reversing. This is due to the physical fact that when the stepper motor is not rotating, it is still operating and holding the motor at the current step so stopping is immediate. Stepper motors also allows for easy synchronization between motors. Since each motors speed is dependent on the frequency of the input pulse, setting two motors at the same frequency will allow them to work synchronously</w:t>
+      </w:r>
+      <w:r>
+        <w:rPr>
+          <w:rFonts w:ascii="Times New Roman" w:hAnsi="Times New Roman" w:cs="Times New Roman"/>
+          <w:sz w:val="24"/>
+          <w:szCs w:val="24"/>
+        </w:rPr>
+        <w:t xml:space="preserve"> (1)</w:t>
+      </w:r>
+      <w:r>
+        <w:rPr>
+          <w:rFonts w:ascii="Times New Roman" w:hAnsi="Times New Roman" w:cs="Times New Roman"/>
+          <w:sz w:val="24"/>
+          <w:szCs w:val="24"/>
+        </w:rPr>
+        <w:t xml:space="preserve">. </w:t>
       </w:r>
     </w:p>
     <w:p>
@@ -236,7 +252,7 @@
           <w:sz w:val="24"/>
           <w:szCs w:val="24"/>
         </w:rPr>
-        <w:t xml:space="preserve"> Linear Actuating Motors</w:t>
+        <w:t xml:space="preserve"> Linear Actuators</w:t>
       </w:r>
     </w:p>
     <w:p>
@@ -297,15 +313,51 @@
           <w:sz w:val="24"/>
           <w:szCs w:val="24"/>
         </w:rPr>
-        <w:t>(Fig ?</w:t>
-      </w:r>
-      <w:r>
-        <w:rPr>
-          <w:rFonts w:ascii="Times New Roman" w:hAnsi="Times New Roman" w:cs="Times New Roman"/>
-          <w:sz w:val="24"/>
-          <w:szCs w:val="24"/>
-        </w:rPr>
-        <w:t>) shows the purpose for each selected motor.</w:t>
+        <w:t>(</w:t>
+      </w:r>
+      <w:proofErr w:type="gramStart"/>
+      <w:r>
+        <w:rPr>
+          <w:rFonts w:ascii="Times New Roman" w:hAnsi="Times New Roman" w:cs="Times New Roman"/>
+          <w:sz w:val="24"/>
+          <w:szCs w:val="24"/>
+        </w:rPr>
+        <w:t>Fig ?</w:t>
+      </w:r>
+      <w:r>
+        <w:rPr>
+          <w:rFonts w:ascii="Times New Roman" w:hAnsi="Times New Roman" w:cs="Times New Roman"/>
+          <w:sz w:val="24"/>
+          <w:szCs w:val="24"/>
+        </w:rPr>
+        <w:t>)</w:t>
+      </w:r>
+      <w:proofErr w:type="gramEnd"/>
+      <w:r>
+        <w:rPr>
+          <w:rFonts w:ascii="Times New Roman" w:hAnsi="Times New Roman" w:cs="Times New Roman"/>
+          <w:sz w:val="24"/>
+          <w:szCs w:val="24"/>
+        </w:rPr>
+        <w:t xml:space="preserve"> </w:t>
+      </w:r>
+      <w:proofErr w:type="gramStart"/>
+      <w:r>
+        <w:rPr>
+          <w:rFonts w:ascii="Times New Roman" w:hAnsi="Times New Roman" w:cs="Times New Roman"/>
+          <w:sz w:val="24"/>
+          <w:szCs w:val="24"/>
+        </w:rPr>
+        <w:t>shows</w:t>
+      </w:r>
+      <w:proofErr w:type="gramEnd"/>
+      <w:r>
+        <w:rPr>
+          <w:rFonts w:ascii="Times New Roman" w:hAnsi="Times New Roman" w:cs="Times New Roman"/>
+          <w:sz w:val="24"/>
+          <w:szCs w:val="24"/>
+        </w:rPr>
+        <w:t xml:space="preserve"> the purpose for each selected motor.</w:t>
       </w:r>
     </w:p>
     <w:p>
@@ -349,7 +401,7 @@
                     </pic:cNvPicPr>
                   </pic:nvPicPr>
                   <pic:blipFill>
-                    <a:blip r:embed="rId4">
+                    <a:blip r:embed="rId5">
                       <a:extLst>
                         <a:ext uri="{28A0092B-C50C-407E-A947-70E740481C1C}">
                           <a14:useLocalDpi xmlns:a14="http://schemas.microsoft.com/office/drawing/2010/main" val="0"/>
@@ -474,7 +526,43 @@
           <w:sz w:val="24"/>
           <w:szCs w:val="24"/>
         </w:rPr>
-        <w:t>(Figure ?????) shows the four considered stepper motors.</w:t>
+        <w:t>(</w:t>
+      </w:r>
+      <w:proofErr w:type="gramStart"/>
+      <w:r>
+        <w:rPr>
+          <w:rFonts w:ascii="Times New Roman" w:hAnsi="Times New Roman" w:cs="Times New Roman"/>
+          <w:sz w:val="24"/>
+          <w:szCs w:val="24"/>
+        </w:rPr>
+        <w:t>Figure ?????)</w:t>
+      </w:r>
+      <w:proofErr w:type="gramEnd"/>
+      <w:r>
+        <w:rPr>
+          <w:rFonts w:ascii="Times New Roman" w:hAnsi="Times New Roman" w:cs="Times New Roman"/>
+          <w:sz w:val="24"/>
+          <w:szCs w:val="24"/>
+        </w:rPr>
+        <w:t xml:space="preserve"> </w:t>
+      </w:r>
+      <w:proofErr w:type="gramStart"/>
+      <w:r>
+        <w:rPr>
+          <w:rFonts w:ascii="Times New Roman" w:hAnsi="Times New Roman" w:cs="Times New Roman"/>
+          <w:sz w:val="24"/>
+          <w:szCs w:val="24"/>
+        </w:rPr>
+        <w:t>shows</w:t>
+      </w:r>
+      <w:proofErr w:type="gramEnd"/>
+      <w:r>
+        <w:rPr>
+          <w:rFonts w:ascii="Times New Roman" w:hAnsi="Times New Roman" w:cs="Times New Roman"/>
+          <w:sz w:val="24"/>
+          <w:szCs w:val="24"/>
+        </w:rPr>
+        <w:t xml:space="preserve"> the four considered stepper motors.</w:t>
       </w:r>
     </w:p>
     <w:tbl>
@@ -658,8 +746,38 @@
                 <w:sz w:val="24"/>
                 <w:szCs w:val="24"/>
               </w:rPr>
-              <w:t>A double shafted, 200 step motor. ± 5% Precioson. Maximum torque 36 oz.-in. Operates at 12V DC. http://www.robotshop.com/en/rbsoy07-soyo-unipolar-stepper-motor.html</w:t>
-            </w:r>
+              <w:t>A double shafted, 200 step motor. ± 5% Precioson. Maximum torque 36 oz.-in. Operates at 12V DC</w:t>
+            </w:r>
+            <w:r>
+              <w:rPr>
+                <w:rFonts w:ascii="Times New Roman" w:hAnsi="Times New Roman" w:cs="Times New Roman"/>
+                <w:noProof/>
+                <w:sz w:val="24"/>
+                <w:szCs w:val="24"/>
+              </w:rPr>
+              <w:t xml:space="preserve"> (2)</w:t>
+            </w:r>
+            <w:r>
+              <w:rPr>
+                <w:rFonts w:ascii="Times New Roman" w:hAnsi="Times New Roman" w:cs="Times New Roman"/>
+                <w:noProof/>
+                <w:sz w:val="24"/>
+                <w:szCs w:val="24"/>
+              </w:rPr>
+              <w:t xml:space="preserve">. </w:t>
+            </w:r>
+            <w:hyperlink r:id="rId6" w:history="1">
+              <w:r>
+                <w:rPr>
+                  <w:rStyle w:val="Hyperlink"/>
+                  <w:rFonts w:ascii="Times New Roman" w:hAnsi="Times New Roman" w:cs="Times New Roman"/>
+                  <w:noProof/>
+                  <w:sz w:val="24"/>
+                  <w:szCs w:val="24"/>
+                </w:rPr>
+                <w:t>http://www.robotshop.com/en/rbsoy07-soyo-unipolar-stepper-motor.html</w:t>
+              </w:r>
+            </w:hyperlink>
           </w:p>
         </w:tc>
       </w:tr>
@@ -744,8 +862,38 @@
                 <w:sz w:val="24"/>
                 <w:szCs w:val="24"/>
               </w:rPr>
-              <w:t>200 step high torque motor. Holding Torque 4.4 Kg-cm. ± 5% precision. http://www.robotshop.com/en/soyo-reprap-stepper-motor.html</w:t>
-            </w:r>
+              <w:t>200 step high torque motor. Holding Torque 4.4 Kg-cm. ± 5% precision</w:t>
+            </w:r>
+            <w:r>
+              <w:rPr>
+                <w:rFonts w:ascii="Times New Roman" w:hAnsi="Times New Roman" w:cs="Times New Roman"/>
+                <w:noProof/>
+                <w:sz w:val="24"/>
+                <w:szCs w:val="24"/>
+              </w:rPr>
+              <w:t xml:space="preserve"> (2)</w:t>
+            </w:r>
+            <w:r>
+              <w:rPr>
+                <w:rFonts w:ascii="Times New Roman" w:hAnsi="Times New Roman" w:cs="Times New Roman"/>
+                <w:noProof/>
+                <w:sz w:val="24"/>
+                <w:szCs w:val="24"/>
+              </w:rPr>
+              <w:t xml:space="preserve">. </w:t>
+            </w:r>
+            <w:hyperlink r:id="rId7" w:history="1">
+              <w:r>
+                <w:rPr>
+                  <w:rStyle w:val="Hyperlink"/>
+                  <w:rFonts w:ascii="Times New Roman" w:hAnsi="Times New Roman" w:cs="Times New Roman"/>
+                  <w:noProof/>
+                  <w:sz w:val="24"/>
+                  <w:szCs w:val="24"/>
+                </w:rPr>
+                <w:t>http://www.robotshop.com/en/soyo-reprap-stepper-motor.html</w:t>
+              </w:r>
+            </w:hyperlink>
           </w:p>
         </w:tc>
       </w:tr>
@@ -830,8 +978,38 @@
                 <w:sz w:val="24"/>
                 <w:szCs w:val="24"/>
               </w:rPr>
-              <w:t>400 step mdeium torque motor.  48 N-cm holding torque.  Rated for 3V. ± 5% precision. https://www.sparkfun.com/products/10846</w:t>
-            </w:r>
+              <w:t>400 step mdeium torque motor.  48 N-cm holding torque.  Rated for 3V. ± 5% precision</w:t>
+            </w:r>
+            <w:r>
+              <w:rPr>
+                <w:rFonts w:ascii="Times New Roman" w:hAnsi="Times New Roman" w:cs="Times New Roman"/>
+                <w:noProof/>
+                <w:sz w:val="24"/>
+                <w:szCs w:val="24"/>
+              </w:rPr>
+              <w:t xml:space="preserve"> (5)</w:t>
+            </w:r>
+            <w:r>
+              <w:rPr>
+                <w:rFonts w:ascii="Times New Roman" w:hAnsi="Times New Roman" w:cs="Times New Roman"/>
+                <w:noProof/>
+                <w:sz w:val="24"/>
+                <w:szCs w:val="24"/>
+              </w:rPr>
+              <w:t xml:space="preserve">. </w:t>
+            </w:r>
+            <w:hyperlink r:id="rId8" w:history="1">
+              <w:r>
+                <w:rPr>
+                  <w:rStyle w:val="Hyperlink"/>
+                  <w:rFonts w:ascii="Times New Roman" w:hAnsi="Times New Roman" w:cs="Times New Roman"/>
+                  <w:noProof/>
+                  <w:sz w:val="24"/>
+                  <w:szCs w:val="24"/>
+                </w:rPr>
+                <w:t>https://www.sparkfun.com/products/10846</w:t>
+              </w:r>
+            </w:hyperlink>
           </w:p>
         </w:tc>
       </w:tr>
@@ -925,7 +1103,25 @@
                 <w:sz w:val="24"/>
                 <w:szCs w:val="24"/>
               </w:rPr>
-              <w:t>200 step medium torque unipolar stepper motor. Holding trque of 90 N-cm. 1/4 in diameter shaft.</w:t>
+              <w:t>200 step medium torque unipolar stepper motor. Holding trque of 90 N-cm. 1/4 in diameter shaft</w:t>
+            </w:r>
+            <w:r>
+              <w:rPr>
+                <w:rFonts w:ascii="Times New Roman" w:hAnsi="Times New Roman" w:cs="Times New Roman"/>
+                <w:noProof/>
+                <w:sz w:val="24"/>
+                <w:szCs w:val="24"/>
+              </w:rPr>
+              <w:t xml:space="preserve"> (5)</w:t>
+            </w:r>
+            <w:r>
+              <w:rPr>
+                <w:rFonts w:ascii="Times New Roman" w:hAnsi="Times New Roman" w:cs="Times New Roman"/>
+                <w:noProof/>
+                <w:sz w:val="24"/>
+                <w:szCs w:val="24"/>
+              </w:rPr>
+              <w:t>.</w:t>
             </w:r>
             <w:r>
               <w:rPr>
@@ -935,15 +1131,18 @@
               </w:rPr>
               <w:t xml:space="preserve"> </w:t>
             </w:r>
-            <w:r>
-              <w:rPr>
-                <w:rFonts w:ascii="Times New Roman" w:hAnsi="Times New Roman" w:cs="Times New Roman"/>
-                <w:noProof/>
-                <w:sz w:val="24"/>
-                <w:szCs w:val="24"/>
-              </w:rPr>
-              <w:t>https://www.sparkfun.com/products/10847</w:t>
-            </w:r>
+            <w:hyperlink r:id="rId9" w:history="1">
+              <w:r>
+                <w:rPr>
+                  <w:rStyle w:val="Hyperlink"/>
+                  <w:rFonts w:ascii="Times New Roman" w:hAnsi="Times New Roman" w:cs="Times New Roman"/>
+                  <w:noProof/>
+                  <w:sz w:val="24"/>
+                  <w:szCs w:val="24"/>
+                </w:rPr>
+                <w:t>https://www.sparkfun.com/products/10847</w:t>
+              </w:r>
+            </w:hyperlink>
           </w:p>
         </w:tc>
       </w:tr>
@@ -1001,15 +1200,43 @@
           <w:sz w:val="24"/>
           <w:szCs w:val="24"/>
         </w:rPr>
-        <w:t>(Fig ?)</w:t>
-      </w:r>
-      <w:r>
-        <w:rPr>
-          <w:rFonts w:ascii="Times New Roman" w:hAnsi="Times New Roman" w:cs="Times New Roman"/>
-          <w:sz w:val="24"/>
-          <w:szCs w:val="24"/>
-        </w:rPr>
-        <w:t xml:space="preserve"> is the decision matrix for determining which stepper motors to use for the robot. Each motor was scored based upon, price, availability, power output, overall size and precision on a 1 to 5 scale. It is important to note that size is an inverse weighting factor, meaning that a score of 5 actually means it is very size effective or small, and 1 would be very large. The same goes for pricing, 5 is the least expensive and 1 represents the most expensive. </w:t>
+        <w:t>(</w:t>
+      </w:r>
+      <w:proofErr w:type="gramStart"/>
+      <w:r>
+        <w:rPr>
+          <w:rFonts w:ascii="Times New Roman" w:hAnsi="Times New Roman" w:cs="Times New Roman"/>
+          <w:sz w:val="24"/>
+          <w:szCs w:val="24"/>
+        </w:rPr>
+        <w:t>Fig ?)</w:t>
+      </w:r>
+      <w:proofErr w:type="gramEnd"/>
+      <w:r>
+        <w:rPr>
+          <w:rFonts w:ascii="Times New Roman" w:hAnsi="Times New Roman" w:cs="Times New Roman"/>
+          <w:sz w:val="24"/>
+          <w:szCs w:val="24"/>
+        </w:rPr>
+        <w:t xml:space="preserve"> </w:t>
+      </w:r>
+      <w:proofErr w:type="gramStart"/>
+      <w:r>
+        <w:rPr>
+          <w:rFonts w:ascii="Times New Roman" w:hAnsi="Times New Roman" w:cs="Times New Roman"/>
+          <w:sz w:val="24"/>
+          <w:szCs w:val="24"/>
+        </w:rPr>
+        <w:t>is</w:t>
+      </w:r>
+      <w:proofErr w:type="gramEnd"/>
+      <w:r>
+        <w:rPr>
+          <w:rFonts w:ascii="Times New Roman" w:hAnsi="Times New Roman" w:cs="Times New Roman"/>
+          <w:sz w:val="24"/>
+          <w:szCs w:val="24"/>
+        </w:rPr>
+        <w:t xml:space="preserve"> the decision matrix for determining which stepper motors to use for the robot. Each motor was scored based upon, price, availability, power output, overall size and precision on a 1 to 5 scale. It is important to note that size is an inverse weighting factor, meaning that a score of 5 actually means it is very size effective or small, and 1 would be very large. The same goes for pricing, 5 is the least expensive and 1 represents the most expensive. </w:t>
       </w:r>
     </w:p>
     <w:tbl>
@@ -1047,8 +1274,6 @@
                 <w:szCs w:val="24"/>
               </w:rPr>
             </w:pPr>
-            <w:bookmarkStart w:id="0" w:name="_GoBack"/>
-            <w:bookmarkEnd w:id="0"/>
             <w:r>
               <w:rPr>
                 <w:rFonts w:ascii="Times New Roman" w:hAnsi="Times New Roman" w:cs="Times New Roman"/>
@@ -1438,13 +1663,23 @@
                 <w:szCs w:val="24"/>
               </w:rPr>
             </w:pPr>
-            <w:r>
-              <w:rPr>
-                <w:rFonts w:ascii="Times New Roman" w:hAnsi="Times New Roman" w:cs="Times New Roman"/>
-                <w:sz w:val="24"/>
-                <w:szCs w:val="24"/>
-              </w:rPr>
-              <w:t>Soyo SY42STH38-0406B Unipolar Stepper Motor</w:t>
+            <w:proofErr w:type="spellStart"/>
+            <w:r>
+              <w:rPr>
+                <w:rFonts w:ascii="Times New Roman" w:hAnsi="Times New Roman" w:cs="Times New Roman"/>
+                <w:sz w:val="24"/>
+                <w:szCs w:val="24"/>
+              </w:rPr>
+              <w:t>Soyo</w:t>
+            </w:r>
+            <w:proofErr w:type="spellEnd"/>
+            <w:r>
+              <w:rPr>
+                <w:rFonts w:ascii="Times New Roman" w:hAnsi="Times New Roman" w:cs="Times New Roman"/>
+                <w:sz w:val="24"/>
+                <w:szCs w:val="24"/>
+              </w:rPr>
+              <w:t xml:space="preserve"> SY42STH38-0406B Unipolar Stepper Motor</w:t>
             </w:r>
           </w:p>
         </w:tc>
@@ -1625,13 +1860,41 @@
                 <w:szCs w:val="24"/>
               </w:rPr>
             </w:pPr>
-            <w:r>
-              <w:rPr>
-                <w:rFonts w:ascii="Times New Roman" w:hAnsi="Times New Roman" w:cs="Times New Roman"/>
-                <w:sz w:val="24"/>
-                <w:szCs w:val="24"/>
-              </w:rPr>
-              <w:t>Soyo SY42STH47-1684MB RepRap Stepper Motor</w:t>
+            <w:proofErr w:type="spellStart"/>
+            <w:r>
+              <w:rPr>
+                <w:rFonts w:ascii="Times New Roman" w:hAnsi="Times New Roman" w:cs="Times New Roman"/>
+                <w:sz w:val="24"/>
+                <w:szCs w:val="24"/>
+              </w:rPr>
+              <w:t>Soyo</w:t>
+            </w:r>
+            <w:proofErr w:type="spellEnd"/>
+            <w:r>
+              <w:rPr>
+                <w:rFonts w:ascii="Times New Roman" w:hAnsi="Times New Roman" w:cs="Times New Roman"/>
+                <w:sz w:val="24"/>
+                <w:szCs w:val="24"/>
+              </w:rPr>
+              <w:t xml:space="preserve"> SY42STH47-1684MB </w:t>
+            </w:r>
+            <w:proofErr w:type="spellStart"/>
+            <w:r>
+              <w:rPr>
+                <w:rFonts w:ascii="Times New Roman" w:hAnsi="Times New Roman" w:cs="Times New Roman"/>
+                <w:sz w:val="24"/>
+                <w:szCs w:val="24"/>
+              </w:rPr>
+              <w:t>RepRap</w:t>
+            </w:r>
+            <w:proofErr w:type="spellEnd"/>
+            <w:r>
+              <w:rPr>
+                <w:rFonts w:ascii="Times New Roman" w:hAnsi="Times New Roman" w:cs="Times New Roman"/>
+                <w:sz w:val="24"/>
+                <w:szCs w:val="24"/>
+              </w:rPr>
+              <w:t xml:space="preserve"> Stepper Motor</w:t>
             </w:r>
           </w:p>
         </w:tc>
@@ -1813,13 +2076,23 @@
                 <w:szCs w:val="24"/>
               </w:rPr>
             </w:pPr>
-            <w:r>
-              <w:rPr>
-                <w:rFonts w:ascii="Times New Roman" w:hAnsi="Times New Roman" w:cs="Times New Roman"/>
-                <w:sz w:val="24"/>
-                <w:szCs w:val="24"/>
-              </w:rPr>
-              <w:t>Wantai 42BYGHM809</w:t>
+            <w:proofErr w:type="spellStart"/>
+            <w:r>
+              <w:rPr>
+                <w:rFonts w:ascii="Times New Roman" w:hAnsi="Times New Roman" w:cs="Times New Roman"/>
+                <w:sz w:val="24"/>
+                <w:szCs w:val="24"/>
+              </w:rPr>
+              <w:t>Wantai</w:t>
+            </w:r>
+            <w:proofErr w:type="spellEnd"/>
+            <w:r>
+              <w:rPr>
+                <w:rFonts w:ascii="Times New Roman" w:hAnsi="Times New Roman" w:cs="Times New Roman"/>
+                <w:sz w:val="24"/>
+                <w:szCs w:val="24"/>
+              </w:rPr>
+              <w:t xml:space="preserve"> 42BYGHM809</w:t>
             </w:r>
           </w:p>
         </w:tc>
@@ -2007,6 +2280,7 @@
                 <w:szCs w:val="24"/>
               </w:rPr>
             </w:pPr>
+            <w:proofErr w:type="spellStart"/>
             <w:r>
               <w:rPr>
                 <w:rFonts w:ascii="Times New Roman" w:hAnsi="Times New Roman" w:cs="Times New Roman"/>
@@ -2014,7 +2288,16 @@
                 <w:szCs w:val="24"/>
               </w:rPr>
               <w:lastRenderedPageBreak/>
-              <w:t>Wantai 57BYGH420</w:t>
+              <w:t>Wantai</w:t>
+            </w:r>
+            <w:proofErr w:type="spellEnd"/>
+            <w:r>
+              <w:rPr>
+                <w:rFonts w:ascii="Times New Roman" w:hAnsi="Times New Roman" w:cs="Times New Roman"/>
+                <w:sz w:val="24"/>
+                <w:szCs w:val="24"/>
+              </w:rPr>
+              <w:t xml:space="preserve"> 57BYGH420</w:t>
             </w:r>
           </w:p>
         </w:tc>
@@ -2203,13 +2486,23 @@
         </w:rPr>
         <w:t xml:space="preserve">The motor which one the decision matrix was the </w:t>
       </w:r>
-      <w:r>
-        <w:rPr>
-          <w:rFonts w:ascii="Times New Roman" w:hAnsi="Times New Roman" w:cs="Times New Roman"/>
-          <w:sz w:val="24"/>
-          <w:szCs w:val="24"/>
-        </w:rPr>
-        <w:t xml:space="preserve">Wantai </w:t>
+      <w:proofErr w:type="spellStart"/>
+      <w:r>
+        <w:rPr>
+          <w:rFonts w:ascii="Times New Roman" w:hAnsi="Times New Roman" w:cs="Times New Roman"/>
+          <w:sz w:val="24"/>
+          <w:szCs w:val="24"/>
+        </w:rPr>
+        <w:t>Wantai</w:t>
+      </w:r>
+      <w:proofErr w:type="spellEnd"/>
+      <w:r>
+        <w:rPr>
+          <w:rFonts w:ascii="Times New Roman" w:hAnsi="Times New Roman" w:cs="Times New Roman"/>
+          <w:sz w:val="24"/>
+          <w:szCs w:val="24"/>
+        </w:rPr>
+        <w:t xml:space="preserve"> </w:t>
       </w:r>
       <w:r>
         <w:rPr>
@@ -2306,15 +2599,33 @@
           <w:sz w:val="24"/>
           <w:szCs w:val="24"/>
         </w:rPr>
-        <w:t xml:space="preserve">price range it fell in. (Fig </w:t>
-      </w:r>
-      <w:r>
-        <w:rPr>
-          <w:rFonts w:ascii="Times New Roman" w:hAnsi="Times New Roman" w:cs="Times New Roman"/>
-          <w:sz w:val="24"/>
-          <w:szCs w:val="24"/>
-        </w:rPr>
-        <w:t xml:space="preserve">?) shows how points were awarded for the decision matrix. </w:t>
+        <w:t>price range it fell in. (</w:t>
+      </w:r>
+      <w:proofErr w:type="gramStart"/>
+      <w:r>
+        <w:rPr>
+          <w:rFonts w:ascii="Times New Roman" w:hAnsi="Times New Roman" w:cs="Times New Roman"/>
+          <w:sz w:val="24"/>
+          <w:szCs w:val="24"/>
+        </w:rPr>
+        <w:t xml:space="preserve">Fig </w:t>
+      </w:r>
+      <w:r>
+        <w:rPr>
+          <w:rFonts w:ascii="Times New Roman" w:hAnsi="Times New Roman" w:cs="Times New Roman"/>
+          <w:sz w:val="24"/>
+          <w:szCs w:val="24"/>
+        </w:rPr>
+        <w:t>?</w:t>
+      </w:r>
+      <w:proofErr w:type="gramEnd"/>
+      <w:r>
+        <w:rPr>
+          <w:rFonts w:ascii="Times New Roman" w:hAnsi="Times New Roman" w:cs="Times New Roman"/>
+          <w:sz w:val="24"/>
+          <w:szCs w:val="24"/>
+        </w:rPr>
+        <w:t xml:space="preserve">) shows how points were awarded for the decision matrix. </w:t>
       </w:r>
     </w:p>
     <w:p>
@@ -2349,7 +2660,7 @@
                     </pic:cNvPicPr>
                   </pic:nvPicPr>
                   <pic:blipFill>
-                    <a:blip r:embed="rId5">
+                    <a:blip r:embed="rId10">
                       <a:extLst>
                         <a:ext uri="{28A0092B-C50C-407E-A947-70E740481C1C}">
                           <a14:useLocalDpi xmlns:a14="http://schemas.microsoft.com/office/drawing/2010/main" val="0"/>
@@ -2518,15 +2829,33 @@
           <w:sz w:val="24"/>
           <w:szCs w:val="24"/>
         </w:rPr>
-        <w:t xml:space="preserve"> torque output for selected Want</w:t>
-      </w:r>
-      <w:r>
-        <w:rPr>
-          <w:rFonts w:ascii="Times New Roman" w:hAnsi="Times New Roman" w:cs="Times New Roman"/>
-          <w:sz w:val="24"/>
-          <w:szCs w:val="24"/>
-        </w:rPr>
-        <w:t>ai motor is 48 N.cm which is more than enough to drive the largest wheels considered for the system. Relating the power to price, the more torque the motor outputs, the higher the cost generally is. Since there is no need to have excessive amount of torque output from the motor we can save money by purchasing a motor with the required power and not an excessive amount.</w:t>
+        <w:t xml:space="preserve"> torque output for selected </w:t>
+      </w:r>
+      <w:proofErr w:type="spellStart"/>
+      <w:r>
+        <w:rPr>
+          <w:rFonts w:ascii="Times New Roman" w:hAnsi="Times New Roman" w:cs="Times New Roman"/>
+          <w:sz w:val="24"/>
+          <w:szCs w:val="24"/>
+        </w:rPr>
+        <w:t>Want</w:t>
+      </w:r>
+      <w:r>
+        <w:rPr>
+          <w:rFonts w:ascii="Times New Roman" w:hAnsi="Times New Roman" w:cs="Times New Roman"/>
+          <w:sz w:val="24"/>
+          <w:szCs w:val="24"/>
+        </w:rPr>
+        <w:t>ai</w:t>
+      </w:r>
+      <w:proofErr w:type="spellEnd"/>
+      <w:r>
+        <w:rPr>
+          <w:rFonts w:ascii="Times New Roman" w:hAnsi="Times New Roman" w:cs="Times New Roman"/>
+          <w:sz w:val="24"/>
+          <w:szCs w:val="24"/>
+        </w:rPr>
+        <w:t xml:space="preserve"> motor is 48 N.cm which is more than enough to drive the largest wheels considered for the system. Relating the power to price, the more torque the motor outputs, the higher the cost generally is. Since there is no need to have excessive amount of torque output from the motor we can save money by purchasing a motor with the required power and not an excessive amount.</w:t>
       </w:r>
     </w:p>
     <w:p>
@@ -2804,7 +3133,59 @@
           <w:sz w:val="24"/>
           <w:szCs w:val="24"/>
         </w:rPr>
-        <w:t>(Fig ?) is a table containing the three considered products, their distributor and a brief description, containg the URL for the item.</w:t>
+        <w:t>(</w:t>
+      </w:r>
+      <w:proofErr w:type="gramStart"/>
+      <w:r>
+        <w:rPr>
+          <w:rFonts w:ascii="Times New Roman" w:hAnsi="Times New Roman" w:cs="Times New Roman"/>
+          <w:sz w:val="24"/>
+          <w:szCs w:val="24"/>
+        </w:rPr>
+        <w:t>Fig ?)</w:t>
+      </w:r>
+      <w:proofErr w:type="gramEnd"/>
+      <w:r>
+        <w:rPr>
+          <w:rFonts w:ascii="Times New Roman" w:hAnsi="Times New Roman" w:cs="Times New Roman"/>
+          <w:sz w:val="24"/>
+          <w:szCs w:val="24"/>
+        </w:rPr>
+        <w:t xml:space="preserve"> </w:t>
+      </w:r>
+      <w:proofErr w:type="gramStart"/>
+      <w:r>
+        <w:rPr>
+          <w:rFonts w:ascii="Times New Roman" w:hAnsi="Times New Roman" w:cs="Times New Roman"/>
+          <w:sz w:val="24"/>
+          <w:szCs w:val="24"/>
+        </w:rPr>
+        <w:t>is</w:t>
+      </w:r>
+      <w:proofErr w:type="gramEnd"/>
+      <w:r>
+        <w:rPr>
+          <w:rFonts w:ascii="Times New Roman" w:hAnsi="Times New Roman" w:cs="Times New Roman"/>
+          <w:sz w:val="24"/>
+          <w:szCs w:val="24"/>
+        </w:rPr>
+        <w:t xml:space="preserve"> a table containing the three considered products, their distributor and a brief description, contain</w:t>
+      </w:r>
+      <w:r>
+        <w:rPr>
+          <w:rFonts w:ascii="Times New Roman" w:hAnsi="Times New Roman" w:cs="Times New Roman"/>
+          <w:sz w:val="24"/>
+          <w:szCs w:val="24"/>
+        </w:rPr>
+        <w:t>in</w:t>
+      </w:r>
+      <w:r>
+        <w:rPr>
+          <w:rFonts w:ascii="Times New Roman" w:hAnsi="Times New Roman" w:cs="Times New Roman"/>
+          <w:sz w:val="24"/>
+          <w:szCs w:val="24"/>
+        </w:rPr>
+        <w:t>g the URL for the item.</w:t>
       </w:r>
     </w:p>
     <w:p>
@@ -2951,7 +3332,25 @@
                 <w:sz w:val="24"/>
                 <w:szCs w:val="24"/>
               </w:rPr>
-              <w:t>Micro Metal Gearmotor 30:1 Shenzen Kenmore KM-12FN20-30-06430</w:t>
+              <w:t xml:space="preserve">Micro Metal Gearmotor 30:1 </w:t>
+            </w:r>
+            <w:proofErr w:type="spellStart"/>
+            <w:r>
+              <w:rPr>
+                <w:rFonts w:ascii="Times New Roman" w:hAnsi="Times New Roman" w:cs="Times New Roman"/>
+                <w:sz w:val="24"/>
+                <w:szCs w:val="24"/>
+              </w:rPr>
+              <w:t>Shenzen</w:t>
+            </w:r>
+            <w:proofErr w:type="spellEnd"/>
+            <w:r>
+              <w:rPr>
+                <w:rFonts w:ascii="Times New Roman" w:hAnsi="Times New Roman" w:cs="Times New Roman"/>
+                <w:sz w:val="24"/>
+                <w:szCs w:val="24"/>
+              </w:rPr>
+              <w:t xml:space="preserve"> Kenmore KM-12FN20-30-06430</w:t>
             </w:r>
           </w:p>
         </w:tc>
@@ -2999,8 +3398,44 @@
                 <w:sz w:val="24"/>
                 <w:szCs w:val="24"/>
               </w:rPr>
-              <w:t>A small gearmotor with a 30:1 gear ratio. Roughly 1in by 1.5 in.  Operates at a 430 rpm at 6 V. https://www.sparkfun.com/products/8911</w:t>
-            </w:r>
+              <w:t>A small gearmotor with a 30:1 gear ratio. Roughly 1in by 1.5 in.  Operates at a 430 rpm at 6 V</w:t>
+            </w:r>
+            <w:r>
+              <w:rPr>
+                <w:rFonts w:ascii="Times New Roman" w:hAnsi="Times New Roman" w:cs="Times New Roman"/>
+                <w:sz w:val="24"/>
+                <w:szCs w:val="24"/>
+              </w:rPr>
+              <w:t xml:space="preserve"> (3)</w:t>
+            </w:r>
+            <w:r>
+              <w:rPr>
+                <w:rFonts w:ascii="Times New Roman" w:hAnsi="Times New Roman" w:cs="Times New Roman"/>
+                <w:sz w:val="24"/>
+                <w:szCs w:val="24"/>
+              </w:rPr>
+              <w:t xml:space="preserve">. </w:t>
+            </w:r>
+          </w:p>
+          <w:p>
+            <w:pPr>
+              <w:rPr>
+                <w:rFonts w:ascii="Times New Roman" w:hAnsi="Times New Roman" w:cs="Times New Roman"/>
+                <w:sz w:val="24"/>
+                <w:szCs w:val="24"/>
+              </w:rPr>
+            </w:pPr>
+            <w:hyperlink r:id="rId11" w:history="1">
+              <w:r>
+                <w:rPr>
+                  <w:rStyle w:val="Hyperlink"/>
+                  <w:rFonts w:ascii="Times New Roman" w:hAnsi="Times New Roman" w:cs="Times New Roman"/>
+                  <w:sz w:val="24"/>
+                  <w:szCs w:val="24"/>
+                </w:rPr>
+                <w:t>https://www.sparkfun.com/products/8911</w:t>
+              </w:r>
+            </w:hyperlink>
           </w:p>
         </w:tc>
       </w:tr>
@@ -3077,14 +3512,41 @@
                 <w:sz w:val="24"/>
                 <w:szCs w:val="24"/>
               </w:rPr>
-              <w:t>A small gear motor that operates at 45-90 rpms at 6V-12V respectively. https://www.sparkfun.com/products/12285</w:t>
-            </w:r>
+              <w:t>A small gear motor that operates at 45-90 rpms at 6V-12V respectively</w:t>
+            </w:r>
+            <w:r>
+              <w:rPr>
+                <w:rFonts w:ascii="Times New Roman" w:hAnsi="Times New Roman" w:cs="Times New Roman"/>
+                <w:sz w:val="24"/>
+                <w:szCs w:val="24"/>
+              </w:rPr>
+              <w:t xml:space="preserve"> (3)</w:t>
+            </w:r>
+            <w:r>
+              <w:rPr>
+                <w:rFonts w:ascii="Times New Roman" w:hAnsi="Times New Roman" w:cs="Times New Roman"/>
+                <w:sz w:val="24"/>
+                <w:szCs w:val="24"/>
+              </w:rPr>
+              <w:t xml:space="preserve">. </w:t>
+            </w:r>
+            <w:hyperlink r:id="rId12" w:history="1">
+              <w:r>
+                <w:rPr>
+                  <w:rStyle w:val="Hyperlink"/>
+                  <w:rFonts w:ascii="Times New Roman" w:hAnsi="Times New Roman" w:cs="Times New Roman"/>
+                  <w:sz w:val="24"/>
+                  <w:szCs w:val="24"/>
+                </w:rPr>
+                <w:t>https://www.sparkfun.com/products/12285</w:t>
+              </w:r>
+            </w:hyperlink>
           </w:p>
         </w:tc>
       </w:tr>
       <w:tr>
         <w:trPr>
-          <w:trHeight w:val="300"/>
+          <w:trHeight w:val="827"/>
           <w:jc w:val="center"/>
         </w:trPr>
         <w:tc>
@@ -3101,13 +3563,23 @@
                 <w:szCs w:val="24"/>
               </w:rPr>
             </w:pPr>
-            <w:r>
-              <w:rPr>
-                <w:rFonts w:ascii="Times New Roman" w:hAnsi="Times New Roman" w:cs="Times New Roman"/>
-                <w:sz w:val="24"/>
-                <w:szCs w:val="24"/>
-              </w:rPr>
-              <w:t>Cytron 12V 12RPM 166oz-in Spur Gearmotor</w:t>
+            <w:proofErr w:type="spellStart"/>
+            <w:r>
+              <w:rPr>
+                <w:rFonts w:ascii="Times New Roman" w:hAnsi="Times New Roman" w:cs="Times New Roman"/>
+                <w:sz w:val="24"/>
+                <w:szCs w:val="24"/>
+              </w:rPr>
+              <w:t>Cytron</w:t>
+            </w:r>
+            <w:proofErr w:type="spellEnd"/>
+            <w:r>
+              <w:rPr>
+                <w:rFonts w:ascii="Times New Roman" w:hAnsi="Times New Roman" w:cs="Times New Roman"/>
+                <w:sz w:val="24"/>
+                <w:szCs w:val="24"/>
+              </w:rPr>
+              <w:t xml:space="preserve"> 12V 12RPM 166oz-in Spur Gearmotor</w:t>
             </w:r>
           </w:p>
         </w:tc>
@@ -3171,8 +3643,35 @@
                 <w:sz w:val="24"/>
                 <w:szCs w:val="24"/>
               </w:rPr>
-              <w:t xml:space="preserve"> at 12 rpm max with 1.1 N-m output torque. http://www.robotshop.com/en/cytron-12v-12rpm-166oz-in-spur-gearmotor.html</w:t>
-            </w:r>
+              <w:t xml:space="preserve"> at 12 rpm max with 1.1 N-m output torque</w:t>
+            </w:r>
+            <w:r>
+              <w:rPr>
+                <w:rFonts w:ascii="Times New Roman" w:hAnsi="Times New Roman" w:cs="Times New Roman"/>
+                <w:sz w:val="24"/>
+                <w:szCs w:val="24"/>
+              </w:rPr>
+              <w:t xml:space="preserve"> (2)</w:t>
+            </w:r>
+            <w:r>
+              <w:rPr>
+                <w:rFonts w:ascii="Times New Roman" w:hAnsi="Times New Roman" w:cs="Times New Roman"/>
+                <w:sz w:val="24"/>
+                <w:szCs w:val="24"/>
+              </w:rPr>
+              <w:t xml:space="preserve">. </w:t>
+            </w:r>
+            <w:hyperlink r:id="rId13" w:history="1">
+              <w:r>
+                <w:rPr>
+                  <w:rStyle w:val="Hyperlink"/>
+                  <w:rFonts w:ascii="Times New Roman" w:hAnsi="Times New Roman" w:cs="Times New Roman"/>
+                  <w:sz w:val="24"/>
+                  <w:szCs w:val="24"/>
+                </w:rPr>
+                <w:t>http://www.robotshop.com/en/cytron-12v-12rpm-166oz-in-spur-gearmotor.html</w:t>
+              </w:r>
+            </w:hyperlink>
           </w:p>
         </w:tc>
       </w:tr>
@@ -3700,7 +4199,27 @@
                 <w:sz w:val="24"/>
                 <w:szCs w:val="24"/>
               </w:rPr>
-              <w:t>Micro Metal Gearmotor 30:1 Shenzen Kenmore KM-12FN20-30-06430</w:t>
+              <w:t xml:space="preserve">Micro Metal Gearmotor 30:1 </w:t>
+            </w:r>
+            <w:proofErr w:type="spellStart"/>
+            <w:r>
+              <w:rPr>
+                <w:rFonts w:ascii="Times New Roman" w:eastAsia="Times New Roman" w:hAnsi="Times New Roman" w:cs="Times New Roman"/>
+                <w:color w:val="000000"/>
+                <w:sz w:val="24"/>
+                <w:szCs w:val="24"/>
+              </w:rPr>
+              <w:t>Shenzen</w:t>
+            </w:r>
+            <w:proofErr w:type="spellEnd"/>
+            <w:r>
+              <w:rPr>
+                <w:rFonts w:ascii="Times New Roman" w:eastAsia="Times New Roman" w:hAnsi="Times New Roman" w:cs="Times New Roman"/>
+                <w:color w:val="000000"/>
+                <w:sz w:val="24"/>
+                <w:szCs w:val="24"/>
+              </w:rPr>
+              <w:t xml:space="preserve"> Kenmore KM-12FN20-30-06430</w:t>
             </w:r>
           </w:p>
         </w:tc>
@@ -4135,6 +4654,7 @@
                 <w:szCs w:val="24"/>
               </w:rPr>
             </w:pPr>
+            <w:proofErr w:type="spellStart"/>
             <w:r>
               <w:rPr>
                 <w:rFonts w:ascii="Times New Roman" w:eastAsia="Times New Roman" w:hAnsi="Times New Roman" w:cs="Times New Roman"/>
@@ -4142,7 +4662,17 @@
                 <w:sz w:val="24"/>
                 <w:szCs w:val="24"/>
               </w:rPr>
-              <w:t>Cytron 12V 12RPM 166oz-in Spur Gearmotor</w:t>
+              <w:t>Cytron</w:t>
+            </w:r>
+            <w:proofErr w:type="spellEnd"/>
+            <w:r>
+              <w:rPr>
+                <w:rFonts w:ascii="Times New Roman" w:eastAsia="Times New Roman" w:hAnsi="Times New Roman" w:cs="Times New Roman"/>
+                <w:color w:val="000000"/>
+                <w:sz w:val="24"/>
+                <w:szCs w:val="24"/>
+              </w:rPr>
+              <w:t xml:space="preserve"> 12V 12RPM 166oz-in Spur Gearmotor</w:t>
             </w:r>
           </w:p>
         </w:tc>
@@ -4352,7 +4882,43 @@
           <w:sz w:val="24"/>
           <w:szCs w:val="24"/>
         </w:rPr>
-        <w:t xml:space="preserve">(Fig ?) shows the decision matrix for the potential gearmotors and the highlighted row represents the motor that was selected from the results of the decision matrix. Each category was scored on a scale of one to three. This was done because the specifications of each motor were so close that any sort of scaling would cause each motor to receive and identical total score. For this matrix every motor was ranked according to its relation to the other two motors. </w:t>
+        <w:t>(</w:t>
+      </w:r>
+      <w:proofErr w:type="gramStart"/>
+      <w:r>
+        <w:rPr>
+          <w:rFonts w:ascii="Times New Roman" w:hAnsi="Times New Roman" w:cs="Times New Roman"/>
+          <w:sz w:val="24"/>
+          <w:szCs w:val="24"/>
+        </w:rPr>
+        <w:t>Fig ?)</w:t>
+      </w:r>
+      <w:proofErr w:type="gramEnd"/>
+      <w:r>
+        <w:rPr>
+          <w:rFonts w:ascii="Times New Roman" w:hAnsi="Times New Roman" w:cs="Times New Roman"/>
+          <w:sz w:val="24"/>
+          <w:szCs w:val="24"/>
+        </w:rPr>
+        <w:t xml:space="preserve"> </w:t>
+      </w:r>
+      <w:proofErr w:type="gramStart"/>
+      <w:r>
+        <w:rPr>
+          <w:rFonts w:ascii="Times New Roman" w:hAnsi="Times New Roman" w:cs="Times New Roman"/>
+          <w:sz w:val="24"/>
+          <w:szCs w:val="24"/>
+        </w:rPr>
+        <w:t>shows</w:t>
+      </w:r>
+      <w:proofErr w:type="gramEnd"/>
+      <w:r>
+        <w:rPr>
+          <w:rFonts w:ascii="Times New Roman" w:hAnsi="Times New Roman" w:cs="Times New Roman"/>
+          <w:sz w:val="24"/>
+          <w:szCs w:val="24"/>
+        </w:rPr>
+        <w:t xml:space="preserve"> the decision matrix for the potential gearmotors and the highlighted row represents the motor that was selected from the results of the decision matrix. Each category was scored on a scale of one to three. This was done because the specifications of each motor were so close that any sort of scaling would cause each motor to receive and identical total score. For this matrix every motor was ranked according to its relation to the other two motors. </w:t>
       </w:r>
     </w:p>
     <w:p>
@@ -4566,7 +5132,6 @@
       <w:pPr>
         <w:rPr>
           <w:rFonts w:ascii="Times New Roman" w:hAnsi="Times New Roman" w:cs="Times New Roman"/>
-          <w:b/>
           <w:sz w:val="24"/>
           <w:szCs w:val="24"/>
         </w:rPr>
@@ -4578,6 +5143,1826 @@
           <w:szCs w:val="24"/>
         </w:rPr>
         <w:t>When ranking each motor for availability, they were either given a three is the motor was already in our possession. Unfortunately we do not have any gearmotors in our possession so we will have to order them. If the product was available from a distributor and in stock it received a two and if it was not in stock it received a one. AS mentioned with the stepper motors, availability is important because the faster the motors are available, the sooner prototyping can begin and this ultimately leads to meeting deadlines.</w:t>
+      </w:r>
+    </w:p>
+    <w:p>
+      <w:pPr>
+        <w:rPr>
+          <w:rFonts w:ascii="Times New Roman" w:hAnsi="Times New Roman" w:cs="Times New Roman"/>
+          <w:b/>
+          <w:sz w:val="24"/>
+          <w:szCs w:val="24"/>
+        </w:rPr>
+      </w:pPr>
+      <w:r>
+        <w:rPr>
+          <w:rFonts w:ascii="Times New Roman" w:hAnsi="Times New Roman" w:cs="Times New Roman"/>
+          <w:b/>
+          <w:sz w:val="24"/>
+          <w:szCs w:val="24"/>
+        </w:rPr>
+        <w:t>.4 Linear Actuators</w:t>
+      </w:r>
+    </w:p>
+    <w:p>
+      <w:pPr>
+        <w:rPr>
+          <w:rFonts w:ascii="Times New Roman" w:hAnsi="Times New Roman" w:cs="Times New Roman"/>
+          <w:sz w:val="24"/>
+          <w:szCs w:val="24"/>
+        </w:rPr>
+      </w:pPr>
+      <w:r>
+        <w:rPr>
+          <w:rFonts w:ascii="Times New Roman" w:hAnsi="Times New Roman" w:cs="Times New Roman"/>
+          <w:sz w:val="24"/>
+          <w:szCs w:val="24"/>
+        </w:rPr>
+        <w:t xml:space="preserve">Linear actuators are motors which electronically drive pistons forward and backward, opposed to the other motors which rotate a drive shaft. These motors are particularly useful for pushing things which is why we decided to use them in the arm of the robot. This will allows the robot to push buttons on challenges and better position the height of the arm. </w:t>
+      </w:r>
+    </w:p>
+    <w:p>
+      <w:pPr>
+        <w:rPr>
+          <w:rFonts w:ascii="Times New Roman" w:hAnsi="Times New Roman" w:cs="Times New Roman"/>
+          <w:b/>
+          <w:sz w:val="24"/>
+          <w:szCs w:val="24"/>
+        </w:rPr>
+      </w:pPr>
+      <w:r>
+        <w:rPr>
+          <w:rFonts w:ascii="Times New Roman" w:hAnsi="Times New Roman" w:cs="Times New Roman"/>
+          <w:b/>
+          <w:sz w:val="24"/>
+          <w:szCs w:val="24"/>
+        </w:rPr>
+        <w:t>.4.1 Considered Liner Actuators</w:t>
+      </w:r>
+    </w:p>
+    <w:p>
+      <w:pPr>
+        <w:rPr>
+          <w:rFonts w:ascii="Times New Roman" w:hAnsi="Times New Roman" w:cs="Times New Roman"/>
+          <w:sz w:val="24"/>
+          <w:szCs w:val="24"/>
+        </w:rPr>
+      </w:pPr>
+      <w:r>
+        <w:rPr>
+          <w:rFonts w:ascii="Times New Roman" w:hAnsi="Times New Roman" w:cs="Times New Roman"/>
+          <w:sz w:val="24"/>
+          <w:szCs w:val="24"/>
+        </w:rPr>
+        <w:t>(</w:t>
+      </w:r>
+      <w:proofErr w:type="gramStart"/>
+      <w:r>
+        <w:rPr>
+          <w:rFonts w:ascii="Times New Roman" w:hAnsi="Times New Roman" w:cs="Times New Roman"/>
+          <w:sz w:val="24"/>
+          <w:szCs w:val="24"/>
+        </w:rPr>
+        <w:t>Fig ?)</w:t>
+      </w:r>
+      <w:proofErr w:type="gramEnd"/>
+      <w:r>
+        <w:rPr>
+          <w:rFonts w:ascii="Times New Roman" w:hAnsi="Times New Roman" w:cs="Times New Roman"/>
+          <w:sz w:val="24"/>
+          <w:szCs w:val="24"/>
+        </w:rPr>
+        <w:t xml:space="preserve"> </w:t>
+      </w:r>
+      <w:proofErr w:type="gramStart"/>
+      <w:r>
+        <w:rPr>
+          <w:rFonts w:ascii="Times New Roman" w:hAnsi="Times New Roman" w:cs="Times New Roman"/>
+          <w:sz w:val="24"/>
+          <w:szCs w:val="24"/>
+        </w:rPr>
+        <w:t>is</w:t>
+      </w:r>
+      <w:proofErr w:type="gramEnd"/>
+      <w:r>
+        <w:rPr>
+          <w:rFonts w:ascii="Times New Roman" w:hAnsi="Times New Roman" w:cs="Times New Roman"/>
+          <w:sz w:val="24"/>
+          <w:szCs w:val="24"/>
+        </w:rPr>
+        <w:t xml:space="preserve"> a table containing the three considered products, their distributor and a brief description, containing the URL for the item.</w:t>
+      </w:r>
+    </w:p>
+    <w:p>
+      <w:pPr>
+        <w:ind w:left="720"/>
+        <w:rPr>
+          <w:rFonts w:ascii="Times New Roman" w:hAnsi="Times New Roman" w:cs="Times New Roman"/>
+          <w:sz w:val="24"/>
+          <w:szCs w:val="24"/>
+        </w:rPr>
+      </w:pPr>
+    </w:p>
+    <w:tbl>
+      <w:tblPr>
+        <w:tblStyle w:val="TableGrid"/>
+        <w:tblW w:w="9805" w:type="dxa"/>
+        <w:tblLook w:val="04A0" w:firstRow="1" w:lastRow="0" w:firstColumn="1" w:lastColumn="0" w:noHBand="0" w:noVBand="1"/>
+      </w:tblPr>
+      <w:tblGrid>
+        <w:gridCol w:w="2764"/>
+        <w:gridCol w:w="2899"/>
+        <w:gridCol w:w="4549"/>
+      </w:tblGrid>
+      <w:tr>
+        <w:trPr>
+          <w:trHeight w:val="315"/>
+        </w:trPr>
+        <w:tc>
+          <w:tcPr>
+            <w:tcW w:w="2764" w:type="dxa"/>
+            <w:shd w:val="clear" w:color="auto" w:fill="E7E6E6" w:themeFill="background2"/>
+            <w:noWrap/>
+            <w:hideMark/>
+          </w:tcPr>
+          <w:p>
+            <w:pPr>
+              <w:ind w:left="720"/>
+              <w:rPr>
+                <w:rFonts w:ascii="Times New Roman" w:hAnsi="Times New Roman" w:cs="Times New Roman"/>
+                <w:sz w:val="24"/>
+                <w:szCs w:val="24"/>
+              </w:rPr>
+            </w:pPr>
+            <w:r>
+              <w:rPr>
+                <w:rFonts w:ascii="Times New Roman" w:hAnsi="Times New Roman" w:cs="Times New Roman"/>
+                <w:sz w:val="24"/>
+                <w:szCs w:val="24"/>
+              </w:rPr>
+              <w:lastRenderedPageBreak/>
+              <w:t>Model</w:t>
+            </w:r>
+          </w:p>
+        </w:tc>
+        <w:tc>
+          <w:tcPr>
+            <w:tcW w:w="2899" w:type="dxa"/>
+            <w:shd w:val="clear" w:color="auto" w:fill="E7E6E6" w:themeFill="background2"/>
+            <w:noWrap/>
+            <w:hideMark/>
+          </w:tcPr>
+          <w:p>
+            <w:pPr>
+              <w:ind w:left="720"/>
+              <w:rPr>
+                <w:rFonts w:ascii="Times New Roman" w:hAnsi="Times New Roman" w:cs="Times New Roman"/>
+                <w:sz w:val="24"/>
+                <w:szCs w:val="24"/>
+              </w:rPr>
+            </w:pPr>
+            <w:r>
+              <w:rPr>
+                <w:rFonts w:ascii="Times New Roman" w:hAnsi="Times New Roman" w:cs="Times New Roman"/>
+                <w:sz w:val="24"/>
+                <w:szCs w:val="24"/>
+              </w:rPr>
+              <w:t>Distributor</w:t>
+            </w:r>
+          </w:p>
+        </w:tc>
+        <w:tc>
+          <w:tcPr>
+            <w:tcW w:w="4142" w:type="dxa"/>
+            <w:shd w:val="clear" w:color="auto" w:fill="E7E6E6" w:themeFill="background2"/>
+            <w:noWrap/>
+            <w:hideMark/>
+          </w:tcPr>
+          <w:p>
+            <w:pPr>
+              <w:ind w:left="720"/>
+              <w:rPr>
+                <w:rFonts w:ascii="Times New Roman" w:hAnsi="Times New Roman" w:cs="Times New Roman"/>
+                <w:sz w:val="24"/>
+                <w:szCs w:val="24"/>
+              </w:rPr>
+            </w:pPr>
+            <w:r>
+              <w:rPr>
+                <w:rFonts w:ascii="Times New Roman" w:hAnsi="Times New Roman" w:cs="Times New Roman"/>
+                <w:sz w:val="24"/>
+                <w:szCs w:val="24"/>
+              </w:rPr>
+              <w:t>Description</w:t>
+            </w:r>
+          </w:p>
+        </w:tc>
+      </w:tr>
+      <w:tr>
+        <w:trPr>
+          <w:trHeight w:val="315"/>
+        </w:trPr>
+        <w:tc>
+          <w:tcPr>
+            <w:tcW w:w="2764" w:type="dxa"/>
+            <w:shd w:val="clear" w:color="auto" w:fill="FFFF00"/>
+            <w:noWrap/>
+            <w:hideMark/>
+          </w:tcPr>
+          <w:p>
+            <w:pPr>
+              <w:ind w:left="720"/>
+              <w:rPr>
+                <w:rFonts w:ascii="Times New Roman" w:hAnsi="Times New Roman" w:cs="Times New Roman"/>
+                <w:bCs/>
+                <w:sz w:val="24"/>
+                <w:szCs w:val="24"/>
+              </w:rPr>
+            </w:pPr>
+            <w:proofErr w:type="spellStart"/>
+            <w:r>
+              <w:rPr>
+                <w:rFonts w:ascii="Times New Roman" w:hAnsi="Times New Roman" w:cs="Times New Roman"/>
+                <w:bCs/>
+                <w:sz w:val="24"/>
+                <w:szCs w:val="24"/>
+              </w:rPr>
+              <w:t>Firgelli</w:t>
+            </w:r>
+            <w:proofErr w:type="spellEnd"/>
+            <w:r>
+              <w:rPr>
+                <w:rFonts w:ascii="Times New Roman" w:hAnsi="Times New Roman" w:cs="Times New Roman"/>
+                <w:bCs/>
+                <w:sz w:val="24"/>
+                <w:szCs w:val="24"/>
+              </w:rPr>
+              <w:t xml:space="preserve"> Technologies L12</w:t>
+            </w:r>
+          </w:p>
+          <w:p>
+            <w:pPr>
+              <w:ind w:left="720"/>
+              <w:rPr>
+                <w:rFonts w:ascii="Times New Roman" w:hAnsi="Times New Roman" w:cs="Times New Roman"/>
+                <w:bCs/>
+                <w:sz w:val="24"/>
+                <w:szCs w:val="24"/>
+              </w:rPr>
+            </w:pPr>
+            <w:r>
+              <w:rPr>
+                <w:rFonts w:ascii="Times New Roman" w:hAnsi="Times New Roman" w:cs="Times New Roman"/>
+                <w:bCs/>
+                <w:sz w:val="24"/>
+                <w:szCs w:val="24"/>
+              </w:rPr>
+              <w:t>Actuator 50mm 210:1</w:t>
+            </w:r>
+          </w:p>
+          <w:p>
+            <w:pPr>
+              <w:ind w:left="720"/>
+              <w:rPr>
+                <w:rFonts w:ascii="Times New Roman" w:hAnsi="Times New Roman" w:cs="Times New Roman"/>
+                <w:bCs/>
+                <w:sz w:val="24"/>
+                <w:szCs w:val="24"/>
+              </w:rPr>
+            </w:pPr>
+            <w:r>
+              <w:rPr>
+                <w:rFonts w:ascii="Times New Roman" w:hAnsi="Times New Roman" w:cs="Times New Roman"/>
+                <w:bCs/>
+                <w:sz w:val="24"/>
+                <w:szCs w:val="24"/>
+              </w:rPr>
+              <w:t>12V Limit Switch</w:t>
+            </w:r>
+          </w:p>
+        </w:tc>
+        <w:tc>
+          <w:tcPr>
+            <w:tcW w:w="2899" w:type="dxa"/>
+            <w:shd w:val="clear" w:color="auto" w:fill="FFFF00"/>
+            <w:noWrap/>
+            <w:hideMark/>
+          </w:tcPr>
+          <w:p>
+            <w:pPr>
+              <w:ind w:left="720"/>
+              <w:rPr>
+                <w:rFonts w:ascii="Times New Roman" w:hAnsi="Times New Roman" w:cs="Times New Roman"/>
+                <w:sz w:val="24"/>
+                <w:szCs w:val="24"/>
+              </w:rPr>
+            </w:pPr>
+            <w:r>
+              <w:rPr>
+                <w:rFonts w:ascii="Times New Roman" w:hAnsi="Times New Roman" w:cs="Times New Roman"/>
+                <w:sz w:val="24"/>
+                <w:szCs w:val="24"/>
+              </w:rPr>
+              <w:t>Robotshop.com,</w:t>
+            </w:r>
+          </w:p>
+          <w:p>
+            <w:pPr>
+              <w:ind w:left="720"/>
+              <w:rPr>
+                <w:rFonts w:ascii="Times New Roman" w:hAnsi="Times New Roman" w:cs="Times New Roman"/>
+                <w:sz w:val="24"/>
+                <w:szCs w:val="24"/>
+              </w:rPr>
+            </w:pPr>
+            <w:r>
+              <w:rPr>
+                <w:rFonts w:ascii="Times New Roman" w:hAnsi="Times New Roman" w:cs="Times New Roman"/>
+                <w:sz w:val="24"/>
+                <w:szCs w:val="24"/>
+              </w:rPr>
+              <w:t>store.firgelli.com</w:t>
+            </w:r>
+          </w:p>
+        </w:tc>
+        <w:tc>
+          <w:tcPr>
+            <w:tcW w:w="4142" w:type="dxa"/>
+            <w:shd w:val="clear" w:color="auto" w:fill="FFFF00"/>
+            <w:noWrap/>
+            <w:hideMark/>
+          </w:tcPr>
+          <w:p>
+            <w:pPr>
+              <w:ind w:left="720"/>
+              <w:rPr>
+                <w:rFonts w:ascii="Times New Roman" w:hAnsi="Times New Roman" w:cs="Times New Roman"/>
+                <w:sz w:val="24"/>
+                <w:szCs w:val="24"/>
+              </w:rPr>
+            </w:pPr>
+            <w:r>
+              <w:rPr>
+                <w:rFonts w:ascii="Times New Roman" w:hAnsi="Times New Roman" w:cs="Times New Roman"/>
+                <w:sz w:val="24"/>
+                <w:szCs w:val="24"/>
+              </w:rPr>
+              <w:t>The</w:t>
+            </w:r>
+            <w:r>
+              <w:rPr>
+                <w:rFonts w:ascii="Times New Roman" w:hAnsi="Times New Roman" w:cs="Times New Roman"/>
+                <w:sz w:val="24"/>
+                <w:szCs w:val="24"/>
+              </w:rPr>
+              <w:t xml:space="preserve"> 50mm stoker length actuator in</w:t>
+            </w:r>
+          </w:p>
+          <w:p>
+            <w:pPr>
+              <w:ind w:left="720"/>
+              <w:rPr>
+                <w:rFonts w:ascii="Times New Roman" w:hAnsi="Times New Roman" w:cs="Times New Roman"/>
+                <w:sz w:val="24"/>
+                <w:szCs w:val="24"/>
+              </w:rPr>
+            </w:pPr>
+            <w:r>
+              <w:rPr>
+                <w:rFonts w:ascii="Times New Roman" w:hAnsi="Times New Roman" w:cs="Times New Roman"/>
+                <w:sz w:val="24"/>
+                <w:szCs w:val="24"/>
+              </w:rPr>
+              <w:t xml:space="preserve">the </w:t>
+            </w:r>
+            <w:proofErr w:type="spellStart"/>
+            <w:r>
+              <w:rPr>
+                <w:rFonts w:ascii="Times New Roman" w:hAnsi="Times New Roman" w:cs="Times New Roman"/>
+                <w:sz w:val="24"/>
+                <w:szCs w:val="24"/>
+              </w:rPr>
+              <w:t>Fi</w:t>
+            </w:r>
+            <w:r>
+              <w:rPr>
+                <w:rFonts w:ascii="Times New Roman" w:hAnsi="Times New Roman" w:cs="Times New Roman"/>
+                <w:sz w:val="24"/>
+                <w:szCs w:val="24"/>
+              </w:rPr>
+              <w:t>rgelli</w:t>
+            </w:r>
+            <w:proofErr w:type="spellEnd"/>
+            <w:r>
+              <w:rPr>
+                <w:rFonts w:ascii="Times New Roman" w:hAnsi="Times New Roman" w:cs="Times New Roman"/>
+                <w:sz w:val="24"/>
+                <w:szCs w:val="24"/>
+              </w:rPr>
+              <w:t xml:space="preserve"> line of miniature linear</w:t>
+            </w:r>
+          </w:p>
+          <w:p>
+            <w:pPr>
+              <w:ind w:left="720"/>
+              <w:rPr>
+                <w:rFonts w:ascii="Times New Roman" w:hAnsi="Times New Roman" w:cs="Times New Roman"/>
+                <w:sz w:val="24"/>
+                <w:szCs w:val="24"/>
+              </w:rPr>
+            </w:pPr>
+            <w:r>
+              <w:rPr>
+                <w:rFonts w:ascii="Times New Roman" w:hAnsi="Times New Roman" w:cs="Times New Roman"/>
+                <w:sz w:val="24"/>
+                <w:szCs w:val="24"/>
+              </w:rPr>
+              <w:t>Actuators. Capable of 5mm/s</w:t>
+            </w:r>
+          </w:p>
+          <w:p>
+            <w:pPr>
+              <w:ind w:left="720"/>
+              <w:rPr>
+                <w:rFonts w:ascii="Times New Roman" w:hAnsi="Times New Roman" w:cs="Times New Roman"/>
+                <w:sz w:val="24"/>
+                <w:szCs w:val="24"/>
+              </w:rPr>
+            </w:pPr>
+            <w:r>
+              <w:rPr>
+                <w:rFonts w:ascii="Times New Roman" w:hAnsi="Times New Roman" w:cs="Times New Roman"/>
+                <w:sz w:val="24"/>
+                <w:szCs w:val="24"/>
+              </w:rPr>
+              <w:t>mov</w:t>
+            </w:r>
+            <w:r>
+              <w:rPr>
+                <w:rFonts w:ascii="Times New Roman" w:hAnsi="Times New Roman" w:cs="Times New Roman"/>
+                <w:sz w:val="24"/>
+                <w:szCs w:val="24"/>
+              </w:rPr>
+              <w:t>ements speed, with no load,</w:t>
+            </w:r>
+          </w:p>
+          <w:p>
+            <w:pPr>
+              <w:ind w:left="720"/>
+              <w:rPr>
+                <w:rFonts w:ascii="Times New Roman" w:hAnsi="Times New Roman" w:cs="Times New Roman"/>
+                <w:sz w:val="24"/>
+                <w:szCs w:val="24"/>
+              </w:rPr>
+            </w:pPr>
+            <w:proofErr w:type="gramStart"/>
+            <w:r>
+              <w:rPr>
+                <w:rFonts w:ascii="Times New Roman" w:hAnsi="Times New Roman" w:cs="Times New Roman"/>
+                <w:sz w:val="24"/>
+                <w:szCs w:val="24"/>
+              </w:rPr>
+              <w:t>and</w:t>
+            </w:r>
+            <w:proofErr w:type="gramEnd"/>
+            <w:r>
+              <w:rPr>
+                <w:rFonts w:ascii="Times New Roman" w:hAnsi="Times New Roman" w:cs="Times New Roman"/>
+                <w:sz w:val="24"/>
+                <w:szCs w:val="24"/>
+              </w:rPr>
+              <w:t xml:space="preserve"> </w:t>
+            </w:r>
+            <w:r>
+              <w:rPr>
+                <w:rFonts w:ascii="Times New Roman" w:hAnsi="Times New Roman" w:cs="Times New Roman"/>
+                <w:sz w:val="24"/>
+                <w:szCs w:val="24"/>
+              </w:rPr>
+              <w:t>a peak force output of 45 N</w:t>
+            </w:r>
+            <w:r>
+              <w:rPr>
+                <w:rFonts w:ascii="Times New Roman" w:hAnsi="Times New Roman" w:cs="Times New Roman"/>
+                <w:sz w:val="24"/>
+                <w:szCs w:val="24"/>
+              </w:rPr>
+              <w:t xml:space="preserve"> (5)</w:t>
+            </w:r>
+            <w:r>
+              <w:rPr>
+                <w:rFonts w:ascii="Times New Roman" w:hAnsi="Times New Roman" w:cs="Times New Roman"/>
+                <w:sz w:val="24"/>
+                <w:szCs w:val="24"/>
+              </w:rPr>
+              <w:t xml:space="preserve">. </w:t>
+            </w:r>
+          </w:p>
+          <w:p>
+            <w:pPr>
+              <w:ind w:left="720"/>
+              <w:rPr>
+                <w:rFonts w:ascii="Times New Roman" w:hAnsi="Times New Roman" w:cs="Times New Roman"/>
+                <w:sz w:val="24"/>
+                <w:szCs w:val="24"/>
+              </w:rPr>
+            </w:pPr>
+          </w:p>
+          <w:p>
+            <w:pPr>
+              <w:ind w:left="720"/>
+              <w:rPr>
+                <w:rFonts w:ascii="Times New Roman" w:hAnsi="Times New Roman" w:cs="Times New Roman"/>
+                <w:sz w:val="24"/>
+                <w:szCs w:val="24"/>
+              </w:rPr>
+            </w:pPr>
+            <w:hyperlink r:id="rId14" w:history="1">
+              <w:r>
+                <w:rPr>
+                  <w:rStyle w:val="Hyperlink"/>
+                  <w:rFonts w:ascii="Times New Roman" w:hAnsi="Times New Roman" w:cs="Times New Roman"/>
+                  <w:sz w:val="24"/>
+                  <w:szCs w:val="24"/>
+                </w:rPr>
+                <w:t>http://www.robotshop.com/en/firge</w:t>
+              </w:r>
+            </w:hyperlink>
+            <w:r>
+              <w:rPr>
+                <w:rFonts w:ascii="Times New Roman" w:hAnsi="Times New Roman" w:cs="Times New Roman"/>
+                <w:sz w:val="24"/>
+                <w:szCs w:val="24"/>
+              </w:rPr>
+              <w:t>l</w:t>
+            </w:r>
+            <w:r>
+              <w:rPr>
+                <w:rFonts w:ascii="Times New Roman" w:hAnsi="Times New Roman" w:cs="Times New Roman"/>
+                <w:sz w:val="24"/>
+                <w:szCs w:val="24"/>
+              </w:rPr>
+              <w:t>i-technologies-l12-act</w:t>
+            </w:r>
+            <w:r>
+              <w:rPr>
+                <w:rFonts w:ascii="Times New Roman" w:hAnsi="Times New Roman" w:cs="Times New Roman"/>
+                <w:sz w:val="24"/>
+                <w:szCs w:val="24"/>
+              </w:rPr>
+              <w:t>uator-50mm</w:t>
+            </w:r>
+          </w:p>
+          <w:p>
+            <w:pPr>
+              <w:ind w:left="720"/>
+              <w:rPr>
+                <w:rFonts w:ascii="Times New Roman" w:hAnsi="Times New Roman" w:cs="Times New Roman"/>
+                <w:sz w:val="24"/>
+                <w:szCs w:val="24"/>
+              </w:rPr>
+            </w:pPr>
+            <w:r>
+              <w:rPr>
+                <w:rFonts w:ascii="Times New Roman" w:hAnsi="Times New Roman" w:cs="Times New Roman"/>
+                <w:sz w:val="24"/>
+                <w:szCs w:val="24"/>
+              </w:rPr>
+              <w:t>210-1-12v-limit-switch.html</w:t>
+            </w:r>
+          </w:p>
+        </w:tc>
+      </w:tr>
+      <w:tr>
+        <w:trPr>
+          <w:trHeight w:val="315"/>
+        </w:trPr>
+        <w:tc>
+          <w:tcPr>
+            <w:tcW w:w="2764" w:type="dxa"/>
+            <w:noWrap/>
+            <w:hideMark/>
+          </w:tcPr>
+          <w:p>
+            <w:pPr>
+              <w:ind w:left="720"/>
+              <w:rPr>
+                <w:rFonts w:ascii="Times New Roman" w:hAnsi="Times New Roman" w:cs="Times New Roman"/>
+                <w:bCs/>
+                <w:sz w:val="24"/>
+                <w:szCs w:val="24"/>
+              </w:rPr>
+            </w:pPr>
+            <w:proofErr w:type="spellStart"/>
+            <w:r>
+              <w:rPr>
+                <w:rFonts w:ascii="Times New Roman" w:hAnsi="Times New Roman" w:cs="Times New Roman"/>
+                <w:bCs/>
+                <w:sz w:val="24"/>
+                <w:szCs w:val="24"/>
+              </w:rPr>
+              <w:t>Firgelli</w:t>
+            </w:r>
+            <w:proofErr w:type="spellEnd"/>
+            <w:r>
+              <w:rPr>
+                <w:rFonts w:ascii="Times New Roman" w:hAnsi="Times New Roman" w:cs="Times New Roman"/>
+                <w:bCs/>
+                <w:sz w:val="24"/>
+                <w:szCs w:val="24"/>
+              </w:rPr>
+              <w:t xml:space="preserve"> Technologies L12</w:t>
+            </w:r>
+          </w:p>
+          <w:p>
+            <w:pPr>
+              <w:ind w:left="720"/>
+              <w:rPr>
+                <w:rFonts w:ascii="Times New Roman" w:hAnsi="Times New Roman" w:cs="Times New Roman"/>
+                <w:bCs/>
+                <w:sz w:val="24"/>
+                <w:szCs w:val="24"/>
+              </w:rPr>
+            </w:pPr>
+            <w:r>
+              <w:rPr>
+                <w:rFonts w:ascii="Times New Roman" w:hAnsi="Times New Roman" w:cs="Times New Roman"/>
+                <w:bCs/>
+                <w:sz w:val="24"/>
+                <w:szCs w:val="24"/>
+              </w:rPr>
+              <w:t>Actuator 100mm 100:1</w:t>
+            </w:r>
+          </w:p>
+          <w:p>
+            <w:pPr>
+              <w:ind w:left="720"/>
+              <w:rPr>
+                <w:rFonts w:ascii="Times New Roman" w:hAnsi="Times New Roman" w:cs="Times New Roman"/>
+                <w:bCs/>
+                <w:sz w:val="24"/>
+                <w:szCs w:val="24"/>
+              </w:rPr>
+            </w:pPr>
+            <w:r>
+              <w:rPr>
+                <w:rFonts w:ascii="Times New Roman" w:hAnsi="Times New Roman" w:cs="Times New Roman"/>
+                <w:bCs/>
+                <w:sz w:val="24"/>
+                <w:szCs w:val="24"/>
+              </w:rPr>
+              <w:t>12V Limit Switch</w:t>
+            </w:r>
+          </w:p>
+        </w:tc>
+        <w:tc>
+          <w:tcPr>
+            <w:tcW w:w="2899" w:type="dxa"/>
+            <w:noWrap/>
+            <w:hideMark/>
+          </w:tcPr>
+          <w:p>
+            <w:pPr>
+              <w:ind w:left="720"/>
+              <w:rPr>
+                <w:rFonts w:ascii="Times New Roman" w:hAnsi="Times New Roman" w:cs="Times New Roman"/>
+                <w:sz w:val="24"/>
+                <w:szCs w:val="24"/>
+              </w:rPr>
+            </w:pPr>
+            <w:r>
+              <w:rPr>
+                <w:rFonts w:ascii="Times New Roman" w:hAnsi="Times New Roman" w:cs="Times New Roman"/>
+                <w:sz w:val="24"/>
+                <w:szCs w:val="24"/>
+              </w:rPr>
+              <w:t>Robotshop.com,</w:t>
+            </w:r>
+          </w:p>
+          <w:p>
+            <w:pPr>
+              <w:ind w:left="720"/>
+              <w:rPr>
+                <w:rFonts w:ascii="Times New Roman" w:hAnsi="Times New Roman" w:cs="Times New Roman"/>
+                <w:sz w:val="24"/>
+                <w:szCs w:val="24"/>
+              </w:rPr>
+            </w:pPr>
+            <w:r>
+              <w:rPr>
+                <w:rFonts w:ascii="Times New Roman" w:hAnsi="Times New Roman" w:cs="Times New Roman"/>
+                <w:sz w:val="24"/>
+                <w:szCs w:val="24"/>
+              </w:rPr>
+              <w:t>store.firgelli.com</w:t>
+            </w:r>
+          </w:p>
+        </w:tc>
+        <w:tc>
+          <w:tcPr>
+            <w:tcW w:w="4142" w:type="dxa"/>
+            <w:noWrap/>
+            <w:hideMark/>
+          </w:tcPr>
+          <w:p>
+            <w:pPr>
+              <w:ind w:left="720"/>
+              <w:rPr>
+                <w:rFonts w:ascii="Times New Roman" w:hAnsi="Times New Roman" w:cs="Times New Roman"/>
+                <w:sz w:val="24"/>
+                <w:szCs w:val="24"/>
+              </w:rPr>
+            </w:pPr>
+            <w:r>
+              <w:rPr>
+                <w:rFonts w:ascii="Times New Roman" w:hAnsi="Times New Roman" w:cs="Times New Roman"/>
+                <w:sz w:val="24"/>
+                <w:szCs w:val="24"/>
+              </w:rPr>
+              <w:t>This</w:t>
+            </w:r>
+            <w:r>
+              <w:rPr>
+                <w:rFonts w:ascii="Times New Roman" w:hAnsi="Times New Roman" w:cs="Times New Roman"/>
+                <w:sz w:val="24"/>
+                <w:szCs w:val="24"/>
+              </w:rPr>
+              <w:t xml:space="preserve"> motor is in the same series as</w:t>
+            </w:r>
+          </w:p>
+          <w:p>
+            <w:pPr>
+              <w:ind w:left="720"/>
+              <w:rPr>
+                <w:rFonts w:ascii="Times New Roman" w:hAnsi="Times New Roman" w:cs="Times New Roman"/>
+                <w:sz w:val="24"/>
+                <w:szCs w:val="24"/>
+              </w:rPr>
+            </w:pPr>
+            <w:r>
+              <w:rPr>
+                <w:rFonts w:ascii="Times New Roman" w:hAnsi="Times New Roman" w:cs="Times New Roman"/>
+                <w:sz w:val="24"/>
+                <w:szCs w:val="24"/>
+              </w:rPr>
+              <w:t>t</w:t>
+            </w:r>
+            <w:r>
+              <w:rPr>
+                <w:rFonts w:ascii="Times New Roman" w:hAnsi="Times New Roman" w:cs="Times New Roman"/>
+                <w:sz w:val="24"/>
+                <w:szCs w:val="24"/>
+              </w:rPr>
+              <w:t>he above motor but with a 100mm</w:t>
+            </w:r>
+          </w:p>
+          <w:p>
+            <w:pPr>
+              <w:ind w:left="720"/>
+              <w:rPr>
+                <w:rFonts w:ascii="Times New Roman" w:hAnsi="Times New Roman" w:cs="Times New Roman"/>
+                <w:sz w:val="24"/>
+                <w:szCs w:val="24"/>
+              </w:rPr>
+            </w:pPr>
+            <w:proofErr w:type="gramStart"/>
+            <w:r>
+              <w:rPr>
+                <w:rFonts w:ascii="Times New Roman" w:hAnsi="Times New Roman" w:cs="Times New Roman"/>
+                <w:sz w:val="24"/>
+                <w:szCs w:val="24"/>
+              </w:rPr>
+              <w:t>stro</w:t>
+            </w:r>
+            <w:r>
+              <w:rPr>
+                <w:rFonts w:ascii="Times New Roman" w:hAnsi="Times New Roman" w:cs="Times New Roman"/>
+                <w:sz w:val="24"/>
+                <w:szCs w:val="24"/>
+              </w:rPr>
+              <w:t>ke</w:t>
+            </w:r>
+            <w:proofErr w:type="gramEnd"/>
+            <w:r>
+              <w:rPr>
+                <w:rFonts w:ascii="Times New Roman" w:hAnsi="Times New Roman" w:cs="Times New Roman"/>
+                <w:sz w:val="24"/>
+                <w:szCs w:val="24"/>
+              </w:rPr>
+              <w:t xml:space="preserve"> length.  Capable of 8mm/s</w:t>
+            </w:r>
+          </w:p>
+          <w:p>
+            <w:pPr>
+              <w:ind w:left="720"/>
+              <w:rPr>
+                <w:rFonts w:ascii="Times New Roman" w:hAnsi="Times New Roman" w:cs="Times New Roman"/>
+                <w:sz w:val="24"/>
+                <w:szCs w:val="24"/>
+              </w:rPr>
+            </w:pPr>
+            <w:r>
+              <w:rPr>
+                <w:rFonts w:ascii="Times New Roman" w:hAnsi="Times New Roman" w:cs="Times New Roman"/>
+                <w:sz w:val="24"/>
+                <w:szCs w:val="24"/>
+              </w:rPr>
+              <w:t xml:space="preserve">no </w:t>
+            </w:r>
+            <w:r>
+              <w:rPr>
+                <w:rFonts w:ascii="Times New Roman" w:hAnsi="Times New Roman" w:cs="Times New Roman"/>
+                <w:sz w:val="24"/>
+                <w:szCs w:val="24"/>
+              </w:rPr>
+              <w:t xml:space="preserve">load speed, </w:t>
+            </w:r>
+            <w:r>
+              <w:rPr>
+                <w:rFonts w:ascii="Times New Roman" w:hAnsi="Times New Roman" w:cs="Times New Roman"/>
+                <w:sz w:val="24"/>
+                <w:szCs w:val="24"/>
+              </w:rPr>
+              <w:t>and a peak output</w:t>
+            </w:r>
+          </w:p>
+          <w:p>
+            <w:pPr>
+              <w:ind w:left="720"/>
+              <w:rPr>
+                <w:rFonts w:ascii="Times New Roman" w:hAnsi="Times New Roman" w:cs="Times New Roman"/>
+                <w:sz w:val="24"/>
+                <w:szCs w:val="24"/>
+              </w:rPr>
+            </w:pPr>
+            <w:proofErr w:type="gramStart"/>
+            <w:r>
+              <w:rPr>
+                <w:rFonts w:ascii="Times New Roman" w:hAnsi="Times New Roman" w:cs="Times New Roman"/>
+                <w:sz w:val="24"/>
+                <w:szCs w:val="24"/>
+              </w:rPr>
+              <w:t>force</w:t>
+            </w:r>
+            <w:proofErr w:type="gramEnd"/>
+            <w:r>
+              <w:rPr>
+                <w:rFonts w:ascii="Times New Roman" w:hAnsi="Times New Roman" w:cs="Times New Roman"/>
+                <w:sz w:val="24"/>
+                <w:szCs w:val="24"/>
+              </w:rPr>
+              <w:t xml:space="preserve"> </w:t>
+            </w:r>
+            <w:r>
+              <w:rPr>
+                <w:rFonts w:ascii="Times New Roman" w:hAnsi="Times New Roman" w:cs="Times New Roman"/>
+                <w:sz w:val="24"/>
+                <w:szCs w:val="24"/>
+              </w:rPr>
+              <w:t>of 23N</w:t>
+            </w:r>
+            <w:r>
+              <w:rPr>
+                <w:rFonts w:ascii="Times New Roman" w:hAnsi="Times New Roman" w:cs="Times New Roman"/>
+                <w:sz w:val="24"/>
+                <w:szCs w:val="24"/>
+              </w:rPr>
+              <w:t xml:space="preserve"> (5)</w:t>
+            </w:r>
+            <w:r>
+              <w:rPr>
+                <w:rFonts w:ascii="Times New Roman" w:hAnsi="Times New Roman" w:cs="Times New Roman"/>
+                <w:sz w:val="24"/>
+                <w:szCs w:val="24"/>
+              </w:rPr>
+              <w:t xml:space="preserve">. </w:t>
+            </w:r>
+          </w:p>
+          <w:p>
+            <w:pPr>
+              <w:ind w:left="720"/>
+              <w:rPr>
+                <w:rFonts w:ascii="Times New Roman" w:hAnsi="Times New Roman" w:cs="Times New Roman"/>
+                <w:sz w:val="24"/>
+                <w:szCs w:val="24"/>
+              </w:rPr>
+            </w:pPr>
+          </w:p>
+          <w:p>
+            <w:pPr>
+              <w:ind w:left="720"/>
+              <w:rPr>
+                <w:rFonts w:ascii="Times New Roman" w:hAnsi="Times New Roman" w:cs="Times New Roman"/>
+                <w:sz w:val="24"/>
+                <w:szCs w:val="24"/>
+              </w:rPr>
+            </w:pPr>
+            <w:hyperlink r:id="rId15" w:history="1">
+              <w:r>
+                <w:rPr>
+                  <w:rStyle w:val="Hyperlink"/>
+                  <w:rFonts w:ascii="Times New Roman" w:hAnsi="Times New Roman" w:cs="Times New Roman"/>
+                  <w:sz w:val="24"/>
+                  <w:szCs w:val="24"/>
+                </w:rPr>
+                <w:t>http://www.robotshop.com/en/firge</w:t>
+              </w:r>
+            </w:hyperlink>
+          </w:p>
+          <w:p>
+            <w:pPr>
+              <w:ind w:left="720"/>
+              <w:rPr>
+                <w:rFonts w:ascii="Times New Roman" w:hAnsi="Times New Roman" w:cs="Times New Roman"/>
+                <w:sz w:val="24"/>
+                <w:szCs w:val="24"/>
+              </w:rPr>
+            </w:pPr>
+            <w:r>
+              <w:rPr>
+                <w:rFonts w:ascii="Times New Roman" w:hAnsi="Times New Roman" w:cs="Times New Roman"/>
+                <w:sz w:val="24"/>
+                <w:szCs w:val="24"/>
+              </w:rPr>
+              <w:t>li-technologies-l12-actuator</w:t>
+            </w:r>
+          </w:p>
+          <w:p>
+            <w:pPr>
+              <w:ind w:left="720"/>
+              <w:rPr>
+                <w:rFonts w:ascii="Times New Roman" w:hAnsi="Times New Roman" w:cs="Times New Roman"/>
+                <w:sz w:val="24"/>
+                <w:szCs w:val="24"/>
+              </w:rPr>
+            </w:pPr>
+            <w:r>
+              <w:rPr>
+                <w:rFonts w:ascii="Times New Roman" w:hAnsi="Times New Roman" w:cs="Times New Roman"/>
+                <w:sz w:val="24"/>
+                <w:szCs w:val="24"/>
+              </w:rPr>
+              <w:t>100mm-100-1-12v-limit</w:t>
+            </w:r>
+          </w:p>
+          <w:p>
+            <w:pPr>
+              <w:ind w:left="720"/>
+              <w:rPr>
+                <w:rFonts w:ascii="Times New Roman" w:hAnsi="Times New Roman" w:cs="Times New Roman"/>
+                <w:sz w:val="24"/>
+                <w:szCs w:val="24"/>
+              </w:rPr>
+            </w:pPr>
+            <w:r>
+              <w:rPr>
+                <w:rFonts w:ascii="Times New Roman" w:hAnsi="Times New Roman" w:cs="Times New Roman"/>
+                <w:sz w:val="24"/>
+                <w:szCs w:val="24"/>
+              </w:rPr>
+              <w:t>switch.html</w:t>
+            </w:r>
+          </w:p>
+        </w:tc>
+      </w:tr>
+      <w:tr>
+        <w:trPr>
+          <w:trHeight w:val="2348"/>
+        </w:trPr>
+        <w:tc>
+          <w:tcPr>
+            <w:tcW w:w="2764" w:type="dxa"/>
+            <w:noWrap/>
+            <w:hideMark/>
+          </w:tcPr>
+          <w:p>
+            <w:pPr>
+              <w:ind w:left="720"/>
+              <w:rPr>
+                <w:rFonts w:ascii="Times New Roman" w:hAnsi="Times New Roman" w:cs="Times New Roman"/>
+                <w:sz w:val="24"/>
+                <w:szCs w:val="24"/>
+              </w:rPr>
+            </w:pPr>
+            <w:r>
+              <w:rPr>
+                <w:rFonts w:ascii="Times New Roman" w:hAnsi="Times New Roman" w:cs="Times New Roman"/>
+                <w:sz w:val="24"/>
+                <w:szCs w:val="24"/>
+              </w:rPr>
+              <w:t> </w:t>
+            </w:r>
+            <w:proofErr w:type="spellStart"/>
+            <w:r>
+              <w:rPr>
+                <w:rFonts w:ascii="Times New Roman" w:hAnsi="Times New Roman" w:cs="Times New Roman"/>
+                <w:sz w:val="24"/>
+                <w:szCs w:val="24"/>
+              </w:rPr>
+              <w:t>Firgelli</w:t>
+            </w:r>
+            <w:proofErr w:type="spellEnd"/>
+            <w:r>
+              <w:rPr>
+                <w:rFonts w:ascii="Times New Roman" w:hAnsi="Times New Roman" w:cs="Times New Roman"/>
+                <w:sz w:val="24"/>
+                <w:szCs w:val="24"/>
+              </w:rPr>
+              <w:t xml:space="preserve"> Technologies</w:t>
+            </w:r>
+          </w:p>
+          <w:p>
+            <w:pPr>
+              <w:ind w:left="720"/>
+              <w:rPr>
+                <w:rFonts w:ascii="Times New Roman" w:hAnsi="Times New Roman" w:cs="Times New Roman"/>
+                <w:bCs/>
+                <w:sz w:val="24"/>
+                <w:szCs w:val="24"/>
+              </w:rPr>
+            </w:pPr>
+            <w:r>
+              <w:rPr>
+                <w:rFonts w:ascii="Times New Roman" w:hAnsi="Times New Roman" w:cs="Times New Roman"/>
+                <w:bCs/>
+                <w:sz w:val="24"/>
+                <w:szCs w:val="24"/>
+              </w:rPr>
+              <w:t>L16</w:t>
+            </w:r>
+            <w:r>
+              <w:rPr>
+                <w:rFonts w:ascii="Times New Roman" w:hAnsi="Times New Roman" w:cs="Times New Roman"/>
+                <w:bCs/>
+                <w:sz w:val="24"/>
+                <w:szCs w:val="24"/>
+              </w:rPr>
+              <w:t xml:space="preserve"> Linear Actuator,</w:t>
+            </w:r>
+          </w:p>
+          <w:p>
+            <w:pPr>
+              <w:ind w:left="720"/>
+              <w:rPr>
+                <w:rFonts w:ascii="Times New Roman" w:hAnsi="Times New Roman" w:cs="Times New Roman"/>
+                <w:bCs/>
+                <w:sz w:val="24"/>
+                <w:szCs w:val="24"/>
+              </w:rPr>
+            </w:pPr>
+            <w:r>
+              <w:rPr>
+                <w:rFonts w:ascii="Times New Roman" w:hAnsi="Times New Roman" w:cs="Times New Roman"/>
+                <w:bCs/>
+                <w:sz w:val="24"/>
+                <w:szCs w:val="24"/>
+              </w:rPr>
+              <w:t>140mm, 35:1, 12V w/</w:t>
+            </w:r>
+          </w:p>
+          <w:p>
+            <w:pPr>
+              <w:ind w:left="720"/>
+              <w:rPr>
+                <w:rFonts w:ascii="Times New Roman" w:hAnsi="Times New Roman" w:cs="Times New Roman"/>
+                <w:sz w:val="24"/>
+                <w:szCs w:val="24"/>
+              </w:rPr>
+            </w:pPr>
+            <w:r>
+              <w:rPr>
+                <w:rFonts w:ascii="Times New Roman" w:hAnsi="Times New Roman" w:cs="Times New Roman"/>
+                <w:bCs/>
+                <w:sz w:val="24"/>
+                <w:szCs w:val="24"/>
+              </w:rPr>
+              <w:t>Limit Switches</w:t>
+            </w:r>
+          </w:p>
+        </w:tc>
+        <w:tc>
+          <w:tcPr>
+            <w:tcW w:w="2899" w:type="dxa"/>
+            <w:noWrap/>
+            <w:hideMark/>
+          </w:tcPr>
+          <w:p>
+            <w:pPr>
+              <w:ind w:left="720"/>
+              <w:rPr>
+                <w:rFonts w:ascii="Times New Roman" w:hAnsi="Times New Roman" w:cs="Times New Roman"/>
+                <w:sz w:val="24"/>
+                <w:szCs w:val="24"/>
+              </w:rPr>
+            </w:pPr>
+            <w:r>
+              <w:rPr>
+                <w:rFonts w:ascii="Times New Roman" w:hAnsi="Times New Roman" w:cs="Times New Roman"/>
+                <w:sz w:val="24"/>
+                <w:szCs w:val="24"/>
+              </w:rPr>
+              <w:t>Robotshop.com,</w:t>
+            </w:r>
+          </w:p>
+          <w:p>
+            <w:pPr>
+              <w:ind w:left="720"/>
+              <w:rPr>
+                <w:rFonts w:ascii="Times New Roman" w:hAnsi="Times New Roman" w:cs="Times New Roman"/>
+                <w:sz w:val="24"/>
+                <w:szCs w:val="24"/>
+              </w:rPr>
+            </w:pPr>
+            <w:r>
+              <w:rPr>
+                <w:rFonts w:ascii="Times New Roman" w:hAnsi="Times New Roman" w:cs="Times New Roman"/>
+                <w:sz w:val="24"/>
+                <w:szCs w:val="24"/>
+              </w:rPr>
+              <w:t>store.firgelli.com</w:t>
+            </w:r>
+          </w:p>
+        </w:tc>
+        <w:tc>
+          <w:tcPr>
+            <w:tcW w:w="4142" w:type="dxa"/>
+            <w:noWrap/>
+            <w:hideMark/>
+          </w:tcPr>
+          <w:p>
+            <w:pPr>
+              <w:ind w:left="720"/>
+              <w:rPr>
+                <w:rFonts w:ascii="Times New Roman" w:hAnsi="Times New Roman" w:cs="Times New Roman"/>
+                <w:sz w:val="24"/>
+                <w:szCs w:val="24"/>
+              </w:rPr>
+            </w:pPr>
+            <w:r>
+              <w:rPr>
+                <w:rFonts w:ascii="Times New Roman" w:hAnsi="Times New Roman" w:cs="Times New Roman"/>
+                <w:sz w:val="24"/>
+                <w:szCs w:val="24"/>
+              </w:rPr>
+              <w:t>This motor i</w:t>
+            </w:r>
+            <w:r>
+              <w:rPr>
+                <w:rFonts w:ascii="Times New Roman" w:hAnsi="Times New Roman" w:cs="Times New Roman"/>
+                <w:sz w:val="24"/>
+                <w:szCs w:val="24"/>
+              </w:rPr>
+              <w:t>s a larger model of the</w:t>
+            </w:r>
+          </w:p>
+          <w:p>
+            <w:pPr>
+              <w:ind w:left="720"/>
+              <w:rPr>
+                <w:rFonts w:ascii="Times New Roman" w:hAnsi="Times New Roman" w:cs="Times New Roman"/>
+                <w:sz w:val="24"/>
+                <w:szCs w:val="24"/>
+              </w:rPr>
+            </w:pPr>
+            <w:proofErr w:type="gramStart"/>
+            <w:r>
+              <w:rPr>
+                <w:rFonts w:ascii="Times New Roman" w:hAnsi="Times New Roman" w:cs="Times New Roman"/>
+                <w:sz w:val="24"/>
+                <w:szCs w:val="24"/>
+              </w:rPr>
+              <w:t>two</w:t>
+            </w:r>
+            <w:proofErr w:type="gramEnd"/>
+            <w:r>
+              <w:rPr>
+                <w:rFonts w:ascii="Times New Roman" w:hAnsi="Times New Roman" w:cs="Times New Roman"/>
+                <w:sz w:val="24"/>
+                <w:szCs w:val="24"/>
+              </w:rPr>
+              <w:t xml:space="preserve"> </w:t>
+            </w:r>
+            <w:r>
+              <w:rPr>
+                <w:rFonts w:ascii="Times New Roman" w:hAnsi="Times New Roman" w:cs="Times New Roman"/>
+                <w:sz w:val="24"/>
+                <w:szCs w:val="24"/>
+              </w:rPr>
+              <w:t>previous linear actuators. With</w:t>
+            </w:r>
+          </w:p>
+          <w:p>
+            <w:pPr>
+              <w:ind w:left="720"/>
+              <w:rPr>
+                <w:rFonts w:ascii="Times New Roman" w:hAnsi="Times New Roman" w:cs="Times New Roman"/>
+                <w:sz w:val="24"/>
+                <w:szCs w:val="24"/>
+              </w:rPr>
+            </w:pPr>
+            <w:r>
+              <w:rPr>
+                <w:rFonts w:ascii="Times New Roman" w:hAnsi="Times New Roman" w:cs="Times New Roman"/>
+                <w:sz w:val="24"/>
+                <w:szCs w:val="24"/>
+              </w:rPr>
+              <w:t>14</w:t>
+            </w:r>
+            <w:r>
+              <w:rPr>
+                <w:rFonts w:ascii="Times New Roman" w:hAnsi="Times New Roman" w:cs="Times New Roman"/>
+                <w:sz w:val="24"/>
+                <w:szCs w:val="24"/>
+              </w:rPr>
+              <w:t>0 mm stroke length and a higher</w:t>
+            </w:r>
+          </w:p>
+          <w:p>
+            <w:pPr>
+              <w:ind w:left="720"/>
+              <w:rPr>
+                <w:rFonts w:ascii="Times New Roman" w:hAnsi="Times New Roman" w:cs="Times New Roman"/>
+                <w:sz w:val="24"/>
+                <w:szCs w:val="24"/>
+              </w:rPr>
+            </w:pPr>
+            <w:r>
+              <w:rPr>
+                <w:rFonts w:ascii="Times New Roman" w:hAnsi="Times New Roman" w:cs="Times New Roman"/>
+                <w:sz w:val="24"/>
+                <w:szCs w:val="24"/>
+              </w:rPr>
+              <w:t>no load speed of 32mm/s</w:t>
+            </w:r>
+            <w:r>
+              <w:rPr>
+                <w:rFonts w:ascii="Times New Roman" w:hAnsi="Times New Roman" w:cs="Times New Roman"/>
+                <w:sz w:val="24"/>
+                <w:szCs w:val="24"/>
+              </w:rPr>
+              <w:t xml:space="preserve"> (5)</w:t>
+            </w:r>
+            <w:bookmarkStart w:id="0" w:name="_GoBack"/>
+            <w:bookmarkEnd w:id="0"/>
+            <w:r>
+              <w:rPr>
+                <w:rFonts w:ascii="Times New Roman" w:hAnsi="Times New Roman" w:cs="Times New Roman"/>
+                <w:sz w:val="24"/>
+                <w:szCs w:val="24"/>
+              </w:rPr>
+              <w:t xml:space="preserve">. </w:t>
+            </w:r>
+          </w:p>
+          <w:p>
+            <w:pPr>
+              <w:ind w:left="720"/>
+              <w:rPr>
+                <w:rFonts w:ascii="Times New Roman" w:hAnsi="Times New Roman" w:cs="Times New Roman"/>
+                <w:sz w:val="24"/>
+                <w:szCs w:val="24"/>
+              </w:rPr>
+            </w:pPr>
+          </w:p>
+          <w:p>
+            <w:pPr>
+              <w:ind w:left="720"/>
+              <w:rPr>
+                <w:rFonts w:ascii="Times New Roman" w:hAnsi="Times New Roman" w:cs="Times New Roman"/>
+                <w:sz w:val="24"/>
+                <w:szCs w:val="24"/>
+              </w:rPr>
+            </w:pPr>
+            <w:hyperlink r:id="rId16" w:history="1">
+              <w:r>
+                <w:rPr>
+                  <w:rStyle w:val="Hyperlink"/>
+                  <w:rFonts w:ascii="Times New Roman" w:hAnsi="Times New Roman" w:cs="Times New Roman"/>
+                  <w:sz w:val="24"/>
+                  <w:szCs w:val="24"/>
+                </w:rPr>
+                <w:t>http://www.robotshop.com/en/line</w:t>
+              </w:r>
+            </w:hyperlink>
+          </w:p>
+          <w:p>
+            <w:pPr>
+              <w:ind w:left="720"/>
+              <w:rPr>
+                <w:rFonts w:ascii="Times New Roman" w:hAnsi="Times New Roman" w:cs="Times New Roman"/>
+                <w:sz w:val="24"/>
+                <w:szCs w:val="24"/>
+              </w:rPr>
+            </w:pPr>
+            <w:r>
+              <w:rPr>
+                <w:rFonts w:ascii="Times New Roman" w:hAnsi="Times New Roman" w:cs="Times New Roman"/>
+                <w:sz w:val="24"/>
+                <w:szCs w:val="24"/>
+              </w:rPr>
+              <w:t>r-actuator-l16-140-35-12-s.html</w:t>
+            </w:r>
+          </w:p>
+        </w:tc>
+      </w:tr>
+    </w:tbl>
+    <w:p>
+      <w:pPr>
+        <w:ind w:left="720"/>
+        <w:rPr>
+          <w:rFonts w:ascii="Times New Roman" w:hAnsi="Times New Roman" w:cs="Times New Roman"/>
+          <w:sz w:val="24"/>
+          <w:szCs w:val="24"/>
+        </w:rPr>
+      </w:pPr>
+    </w:p>
+    <w:p>
+      <w:pPr>
+        <w:rPr>
+          <w:rFonts w:ascii="Times New Roman" w:hAnsi="Times New Roman" w:cs="Times New Roman"/>
+          <w:sz w:val="24"/>
+          <w:szCs w:val="24"/>
+        </w:rPr>
+      </w:pPr>
+      <w:r>
+        <w:rPr>
+          <w:rFonts w:ascii="Times New Roman" w:hAnsi="Times New Roman" w:cs="Times New Roman"/>
+          <w:sz w:val="24"/>
+          <w:szCs w:val="24"/>
+        </w:rPr>
+        <w:t>For these actuators, and as evident in the (</w:t>
+      </w:r>
+      <w:proofErr w:type="gramStart"/>
+      <w:r>
+        <w:rPr>
+          <w:rFonts w:ascii="Times New Roman" w:hAnsi="Times New Roman" w:cs="Times New Roman"/>
+          <w:sz w:val="24"/>
+          <w:szCs w:val="24"/>
+        </w:rPr>
+        <w:t>Fig ?</w:t>
+      </w:r>
+      <w:proofErr w:type="gramEnd"/>
+      <w:r>
+        <w:rPr>
+          <w:rFonts w:ascii="Times New Roman" w:hAnsi="Times New Roman" w:cs="Times New Roman"/>
+          <w:sz w:val="24"/>
+          <w:szCs w:val="24"/>
+        </w:rPr>
+        <w:t xml:space="preserve">), </w:t>
+      </w:r>
+      <w:proofErr w:type="spellStart"/>
+      <w:r>
+        <w:rPr>
+          <w:rFonts w:ascii="Times New Roman" w:hAnsi="Times New Roman" w:cs="Times New Roman"/>
+          <w:sz w:val="24"/>
+          <w:szCs w:val="24"/>
+        </w:rPr>
+        <w:t>Firgelli</w:t>
+      </w:r>
+      <w:proofErr w:type="spellEnd"/>
+      <w:r>
+        <w:rPr>
+          <w:rFonts w:ascii="Times New Roman" w:hAnsi="Times New Roman" w:cs="Times New Roman"/>
+          <w:sz w:val="24"/>
+          <w:szCs w:val="24"/>
+        </w:rPr>
+        <w:t xml:space="preserve"> motors has the m</w:t>
+      </w:r>
+      <w:r>
+        <w:rPr>
+          <w:rFonts w:ascii="Times New Roman" w:hAnsi="Times New Roman" w:cs="Times New Roman"/>
+          <w:sz w:val="24"/>
+          <w:szCs w:val="24"/>
+        </w:rPr>
+        <w:t>ost options when it comes to mi</w:t>
+      </w:r>
+      <w:r>
+        <w:rPr>
+          <w:rFonts w:ascii="Times New Roman" w:hAnsi="Times New Roman" w:cs="Times New Roman"/>
+          <w:sz w:val="24"/>
+          <w:szCs w:val="24"/>
+        </w:rPr>
+        <w:t>n</w:t>
+      </w:r>
+      <w:r>
+        <w:rPr>
+          <w:rFonts w:ascii="Times New Roman" w:hAnsi="Times New Roman" w:cs="Times New Roman"/>
+          <w:sz w:val="24"/>
+          <w:szCs w:val="24"/>
+        </w:rPr>
+        <w:t>ia</w:t>
+      </w:r>
+      <w:r>
+        <w:rPr>
+          <w:rFonts w:ascii="Times New Roman" w:hAnsi="Times New Roman" w:cs="Times New Roman"/>
+          <w:sz w:val="24"/>
+          <w:szCs w:val="24"/>
+        </w:rPr>
+        <w:t xml:space="preserve">ture linear actuators at a reasonable price, this is why all of our choices are from </w:t>
+      </w:r>
+      <w:proofErr w:type="spellStart"/>
+      <w:r>
+        <w:rPr>
+          <w:rFonts w:ascii="Times New Roman" w:hAnsi="Times New Roman" w:cs="Times New Roman"/>
+          <w:sz w:val="24"/>
+          <w:szCs w:val="24"/>
+        </w:rPr>
+        <w:t>Firgelli</w:t>
+      </w:r>
+      <w:proofErr w:type="spellEnd"/>
+      <w:r>
+        <w:rPr>
+          <w:rFonts w:ascii="Times New Roman" w:hAnsi="Times New Roman" w:cs="Times New Roman"/>
+          <w:sz w:val="24"/>
+          <w:szCs w:val="24"/>
+        </w:rPr>
+        <w:t xml:space="preserve"> Technologies.</w:t>
+      </w:r>
+    </w:p>
+    <w:p>
+      <w:pPr>
+        <w:rPr>
+          <w:rFonts w:ascii="Times New Roman" w:hAnsi="Times New Roman" w:cs="Times New Roman"/>
+          <w:b/>
+          <w:sz w:val="24"/>
+          <w:szCs w:val="24"/>
+        </w:rPr>
+      </w:pPr>
+      <w:r>
+        <w:rPr>
+          <w:rFonts w:ascii="Times New Roman" w:hAnsi="Times New Roman" w:cs="Times New Roman"/>
+          <w:b/>
+          <w:sz w:val="24"/>
+          <w:szCs w:val="24"/>
+        </w:rPr>
+        <w:t xml:space="preserve">.4.2 </w:t>
+      </w:r>
+      <w:r>
+        <w:rPr>
+          <w:rFonts w:ascii="Times New Roman" w:hAnsi="Times New Roman" w:cs="Times New Roman"/>
+          <w:b/>
+          <w:sz w:val="24"/>
+          <w:szCs w:val="24"/>
+        </w:rPr>
+        <w:t>Justification</w:t>
+      </w:r>
+    </w:p>
+    <w:p>
+      <w:pPr>
+        <w:rPr>
+          <w:rFonts w:ascii="Times New Roman" w:hAnsi="Times New Roman" w:cs="Times New Roman"/>
+          <w:sz w:val="24"/>
+          <w:szCs w:val="24"/>
+        </w:rPr>
+      </w:pPr>
+      <w:r>
+        <w:rPr>
+          <w:rFonts w:ascii="Times New Roman" w:hAnsi="Times New Roman" w:cs="Times New Roman"/>
+          <w:sz w:val="24"/>
+          <w:szCs w:val="24"/>
+        </w:rPr>
+        <w:t xml:space="preserve">For these linear actuators there is no decision matrix. Since every motor is the same motor with varying size, this is the only thing we have to choose our motor. Each motor costs exactly the same amount and they are all available and in stock form both Roboshop.com and directly from </w:t>
+      </w:r>
+      <w:proofErr w:type="spellStart"/>
+      <w:r>
+        <w:rPr>
+          <w:rFonts w:ascii="Times New Roman" w:hAnsi="Times New Roman" w:cs="Times New Roman"/>
+          <w:sz w:val="24"/>
+          <w:szCs w:val="24"/>
+        </w:rPr>
+        <w:t>Firgelli</w:t>
+      </w:r>
+      <w:proofErr w:type="spellEnd"/>
+      <w:r>
+        <w:rPr>
+          <w:rFonts w:ascii="Times New Roman" w:hAnsi="Times New Roman" w:cs="Times New Roman"/>
+          <w:sz w:val="24"/>
+          <w:szCs w:val="24"/>
+        </w:rPr>
+        <w:t xml:space="preserve"> Technologies. The specifications for force output and speed of the actuators is directly related to the stroke length of the motor which is why there is some variation in speed and force output of the motors.</w:t>
+      </w:r>
+      <w:r>
+        <w:rPr>
+          <w:rFonts w:ascii="Times New Roman" w:hAnsi="Times New Roman" w:cs="Times New Roman"/>
+          <w:sz w:val="24"/>
+          <w:szCs w:val="24"/>
+        </w:rPr>
+        <w:t xml:space="preserve"> Ultimately the only deciding factor in selecting our linear actuator was size. </w:t>
+      </w:r>
+    </w:p>
+    <w:p>
+      <w:pPr>
+        <w:rPr>
+          <w:rFonts w:ascii="Times New Roman" w:hAnsi="Times New Roman" w:cs="Times New Roman"/>
+          <w:b/>
+          <w:sz w:val="24"/>
+          <w:szCs w:val="24"/>
+        </w:rPr>
+      </w:pPr>
+      <w:r>
+        <w:rPr>
+          <w:rFonts w:ascii="Times New Roman" w:hAnsi="Times New Roman" w:cs="Times New Roman"/>
+          <w:b/>
+          <w:sz w:val="24"/>
+          <w:szCs w:val="24"/>
+        </w:rPr>
+        <w:t>.4.2.1</w:t>
+      </w:r>
+      <w:r>
+        <w:rPr>
+          <w:rFonts w:ascii="Times New Roman" w:hAnsi="Times New Roman" w:cs="Times New Roman"/>
+          <w:b/>
+          <w:sz w:val="24"/>
+          <w:szCs w:val="24"/>
+        </w:rPr>
+        <w:t xml:space="preserve"> Size</w:t>
+      </w:r>
+    </w:p>
+    <w:p>
+      <w:pPr>
+        <w:rPr>
+          <w:rFonts w:ascii="Times New Roman" w:hAnsi="Times New Roman" w:cs="Times New Roman"/>
+          <w:sz w:val="24"/>
+          <w:szCs w:val="24"/>
+        </w:rPr>
+      </w:pPr>
+      <w:r>
+        <w:rPr>
+          <w:rFonts w:ascii="Times New Roman" w:hAnsi="Times New Roman" w:cs="Times New Roman"/>
+          <w:sz w:val="24"/>
+          <w:szCs w:val="24"/>
+        </w:rPr>
+        <w:t xml:space="preserve">Initially these three motors were considered for our project, however upon further consideration, it was determined that the 100mm and 140mm actuators would just be too large to fit the system. </w:t>
+      </w:r>
+      <w:r>
+        <w:rPr>
+          <w:rFonts w:ascii="Times New Roman" w:hAnsi="Times New Roman" w:cs="Times New Roman"/>
+          <w:sz w:val="24"/>
+          <w:szCs w:val="24"/>
+        </w:rPr>
+        <w:lastRenderedPageBreak/>
+        <w:t>If a decision matrix were to be created the weighting factor for the size of the motor would have to be the main consideration and essentially remove the two larger motors form the selection process.</w:t>
+      </w:r>
+    </w:p>
+    <w:p>
+      <w:pPr>
+        <w:rPr>
+          <w:rFonts w:ascii="Times New Roman" w:hAnsi="Times New Roman" w:cs="Times New Roman"/>
+          <w:sz w:val="24"/>
+          <w:szCs w:val="24"/>
+        </w:rPr>
+      </w:pPr>
+      <w:r>
+        <w:rPr>
+          <w:rFonts w:ascii="Times New Roman" w:hAnsi="Times New Roman" w:cs="Times New Roman"/>
+          <w:sz w:val="24"/>
+          <w:szCs w:val="24"/>
+        </w:rPr>
+        <w:t xml:space="preserve">Our robot arm is intended to hover above the challenges and operate by moving up and down to complete the nectary tasks. The 100mm motors and 140mm would not allow us any room to raise the arm. This is because the resting length of the motor is the stroke length. This means that the 100mm stroke length motor, cannot retract more than 100mm but can extend out to 200mm. When we consider that this is nearly eight inches, and our robot cannot be taller than one foot, it drastically reduces the amount of space we have to work with and would physically not fit in the system. And if the 100mm motor is too large than the 140mm motor is also too large for the robot. </w:t>
+      </w:r>
+    </w:p>
+    <w:p>
+      <w:pPr>
+        <w:rPr>
+          <w:rFonts w:ascii="Times New Roman" w:hAnsi="Times New Roman" w:cs="Times New Roman"/>
+          <w:b/>
+          <w:sz w:val="24"/>
+          <w:szCs w:val="24"/>
+        </w:rPr>
+      </w:pPr>
+      <w:r>
+        <w:rPr>
+          <w:rFonts w:ascii="Times New Roman" w:hAnsi="Times New Roman" w:cs="Times New Roman"/>
+          <w:b/>
+          <w:sz w:val="24"/>
+          <w:szCs w:val="24"/>
+        </w:rPr>
+        <w:t>.4.2.2</w:t>
+      </w:r>
+      <w:r>
+        <w:rPr>
+          <w:rFonts w:ascii="Times New Roman" w:hAnsi="Times New Roman" w:cs="Times New Roman"/>
+          <w:b/>
+          <w:sz w:val="24"/>
+          <w:szCs w:val="24"/>
+        </w:rPr>
+        <w:t xml:space="preserve"> Price</w:t>
+      </w:r>
+      <w:r>
+        <w:rPr>
+          <w:rFonts w:ascii="Times New Roman" w:hAnsi="Times New Roman" w:cs="Times New Roman"/>
+          <w:b/>
+          <w:sz w:val="24"/>
+          <w:szCs w:val="24"/>
+        </w:rPr>
+        <w:t xml:space="preserve"> and Availability</w:t>
+      </w:r>
+    </w:p>
+    <w:p>
+      <w:pPr>
+        <w:rPr>
+          <w:rFonts w:ascii="Times New Roman" w:hAnsi="Times New Roman" w:cs="Times New Roman"/>
+          <w:sz w:val="24"/>
+          <w:szCs w:val="24"/>
+        </w:rPr>
+      </w:pPr>
+      <w:r>
+        <w:rPr>
+          <w:rFonts w:ascii="Times New Roman" w:hAnsi="Times New Roman" w:cs="Times New Roman"/>
+          <w:sz w:val="24"/>
+          <w:szCs w:val="24"/>
+        </w:rPr>
+        <w:t xml:space="preserve">All three linear actuators go for the exact same price at both distributors. This is another reason why we decided not to complete a decision matrix. Considering how expensive linear actuators are price was a very important factor in choosing our linear actuator, however, the </w:t>
+      </w:r>
+      <w:proofErr w:type="spellStart"/>
+      <w:r>
+        <w:rPr>
+          <w:rFonts w:ascii="Times New Roman" w:hAnsi="Times New Roman" w:cs="Times New Roman"/>
+          <w:sz w:val="24"/>
+          <w:szCs w:val="24"/>
+        </w:rPr>
+        <w:t>Firgelli</w:t>
+      </w:r>
+      <w:proofErr w:type="spellEnd"/>
+      <w:r>
+        <w:rPr>
+          <w:rFonts w:ascii="Times New Roman" w:hAnsi="Times New Roman" w:cs="Times New Roman"/>
+          <w:sz w:val="24"/>
+          <w:szCs w:val="24"/>
+        </w:rPr>
+        <w:t xml:space="preserve"> motors were the most cost effective motors and also happened to provide everything we need. Almost all of the more expensive motors were way to large and output too much power.</w:t>
+      </w:r>
+    </w:p>
+    <w:p>
+      <w:pPr>
+        <w:rPr>
+          <w:rFonts w:ascii="Times New Roman" w:hAnsi="Times New Roman" w:cs="Times New Roman"/>
+          <w:sz w:val="24"/>
+          <w:szCs w:val="24"/>
+        </w:rPr>
+      </w:pPr>
+      <w:r>
+        <w:rPr>
+          <w:rFonts w:ascii="Times New Roman" w:hAnsi="Times New Roman" w:cs="Times New Roman"/>
+          <w:sz w:val="24"/>
+          <w:szCs w:val="24"/>
+        </w:rPr>
+        <w:t>Since they are all the same cost that row of the decision matrix would be null and void anyway. This also goes hand in hand with availability because they are all sold by the same company and distributor and are all in stock they all have the same cost and availability.</w:t>
+      </w:r>
+    </w:p>
+    <w:p>
+      <w:pPr>
+        <w:rPr>
+          <w:rFonts w:ascii="Times New Roman" w:hAnsi="Times New Roman" w:cs="Times New Roman"/>
+          <w:b/>
+          <w:sz w:val="24"/>
+          <w:szCs w:val="24"/>
+        </w:rPr>
+      </w:pPr>
+      <w:r>
+        <w:rPr>
+          <w:rFonts w:ascii="Times New Roman" w:hAnsi="Times New Roman" w:cs="Times New Roman"/>
+          <w:b/>
+          <w:sz w:val="24"/>
+          <w:szCs w:val="24"/>
+        </w:rPr>
+        <w:t>.4.2.3</w:t>
+      </w:r>
+      <w:r>
+        <w:rPr>
+          <w:rFonts w:ascii="Times New Roman" w:hAnsi="Times New Roman" w:cs="Times New Roman"/>
+          <w:b/>
+          <w:sz w:val="24"/>
+          <w:szCs w:val="24"/>
+        </w:rPr>
+        <w:t xml:space="preserve"> Power</w:t>
+      </w:r>
+    </w:p>
+    <w:p>
+      <w:pPr>
+        <w:rPr>
+          <w:rFonts w:ascii="Times New Roman" w:hAnsi="Times New Roman" w:cs="Times New Roman"/>
+          <w:sz w:val="24"/>
+          <w:szCs w:val="24"/>
+        </w:rPr>
+      </w:pPr>
+      <w:r>
+        <w:rPr>
+          <w:rFonts w:ascii="Times New Roman" w:hAnsi="Times New Roman" w:cs="Times New Roman"/>
+          <w:sz w:val="24"/>
+          <w:szCs w:val="24"/>
+        </w:rPr>
+        <w:t xml:space="preserve">The L16 linear actuator is the only actuator that has a larger driving motor out of the three selected however as mentioned earlier its size eliminated it from use in the robot.  The two other actuators, the 50mm and the 100 mm L12 actuator, both have the same driving motor, it is the piston length and weight that causes differences in the output speed and force. Since we selected the smallest motor the shaft length is the shortest translating into the highest output force. This also means that it has lower speed, but for this project speed is not as necessary as power. Fortunately, the smaller actuator which fits the robot design has the higher force output. </w:t>
+      </w:r>
+    </w:p>
+    <w:p>
+      <w:pPr>
+        <w:rPr>
+          <w:rFonts w:ascii="Times New Roman" w:hAnsi="Times New Roman" w:cs="Times New Roman"/>
+          <w:b/>
+          <w:sz w:val="24"/>
+          <w:szCs w:val="24"/>
+        </w:rPr>
+      </w:pPr>
+      <w:r>
+        <w:rPr>
+          <w:rFonts w:ascii="Times New Roman" w:hAnsi="Times New Roman" w:cs="Times New Roman"/>
+          <w:b/>
+          <w:sz w:val="24"/>
+          <w:szCs w:val="24"/>
+        </w:rPr>
+        <w:t>.4.2.4</w:t>
+      </w:r>
+      <w:r>
+        <w:rPr>
+          <w:rFonts w:ascii="Times New Roman" w:hAnsi="Times New Roman" w:cs="Times New Roman"/>
+          <w:b/>
+          <w:sz w:val="24"/>
+          <w:szCs w:val="24"/>
+        </w:rPr>
+        <w:t xml:space="preserve"> Final </w:t>
+      </w:r>
+      <w:proofErr w:type="spellStart"/>
+      <w:r>
+        <w:rPr>
+          <w:rFonts w:ascii="Times New Roman" w:hAnsi="Times New Roman" w:cs="Times New Roman"/>
+          <w:b/>
+          <w:sz w:val="24"/>
+          <w:szCs w:val="24"/>
+        </w:rPr>
+        <w:t>Decsion</w:t>
+      </w:r>
+      <w:proofErr w:type="spellEnd"/>
+    </w:p>
+    <w:p>
+      <w:pPr>
+        <w:rPr>
+          <w:rFonts w:ascii="Times New Roman" w:hAnsi="Times New Roman" w:cs="Times New Roman"/>
+          <w:b/>
+          <w:sz w:val="24"/>
+          <w:szCs w:val="24"/>
+        </w:rPr>
+      </w:pPr>
+      <w:r>
+        <w:rPr>
+          <w:rFonts w:ascii="Times New Roman" w:hAnsi="Times New Roman" w:cs="Times New Roman"/>
+          <w:sz w:val="24"/>
+          <w:szCs w:val="24"/>
+        </w:rPr>
+        <w:t xml:space="preserve">As already mentioned the only feasible linear actuator is the </w:t>
+      </w:r>
+      <w:proofErr w:type="spellStart"/>
+      <w:r>
+        <w:rPr>
+          <w:rFonts w:ascii="Times New Roman" w:hAnsi="Times New Roman" w:cs="Times New Roman"/>
+          <w:sz w:val="24"/>
+          <w:szCs w:val="24"/>
+        </w:rPr>
+        <w:t>Firgelli</w:t>
+      </w:r>
+      <w:proofErr w:type="spellEnd"/>
+      <w:r>
+        <w:rPr>
+          <w:rFonts w:ascii="Times New Roman" w:hAnsi="Times New Roman" w:cs="Times New Roman"/>
+          <w:sz w:val="24"/>
+          <w:szCs w:val="24"/>
+        </w:rPr>
+        <w:t xml:space="preserve"> 50mm L12 linear actuator, due to its compact size and relatively high pushing force. Due to a lack of vendors that sell affordable, miniature linear actuators, all of the considered motors were from the same family of </w:t>
+      </w:r>
+      <w:proofErr w:type="spellStart"/>
+      <w:r>
+        <w:rPr>
+          <w:rFonts w:ascii="Times New Roman" w:hAnsi="Times New Roman" w:cs="Times New Roman"/>
+          <w:sz w:val="24"/>
+          <w:szCs w:val="24"/>
+        </w:rPr>
+        <w:t>Firgelli</w:t>
+      </w:r>
+      <w:proofErr w:type="spellEnd"/>
+      <w:r>
+        <w:rPr>
+          <w:rFonts w:ascii="Times New Roman" w:hAnsi="Times New Roman" w:cs="Times New Roman"/>
+          <w:sz w:val="24"/>
+          <w:szCs w:val="24"/>
+        </w:rPr>
+        <w:t xml:space="preserve"> Technologies miniature linear actuators, removing the need for a decision matrix. In conclusion the only linear actuator we found that will satisfy all our needs is the </w:t>
+      </w:r>
+      <w:proofErr w:type="spellStart"/>
+      <w:r>
+        <w:rPr>
+          <w:rFonts w:ascii="Times New Roman" w:hAnsi="Times New Roman" w:cs="Times New Roman"/>
+          <w:sz w:val="24"/>
+          <w:szCs w:val="24"/>
+        </w:rPr>
+        <w:t>Firgelli</w:t>
+      </w:r>
+      <w:proofErr w:type="spellEnd"/>
+      <w:r>
+        <w:rPr>
+          <w:rFonts w:ascii="Times New Roman" w:hAnsi="Times New Roman" w:cs="Times New Roman"/>
+          <w:sz w:val="24"/>
+          <w:szCs w:val="24"/>
+        </w:rPr>
+        <w:t xml:space="preserve"> Technologies L12 Linear Actuator 50mm. </w:t>
       </w:r>
     </w:p>
     <w:sectPr>
@@ -4987,6 +7372,7 @@
   <w:style w:type="character" w:default="1" w:styleId="DefaultParagraphFont">
     <w:name w:val="Default Paragraph Font"/>
     <w:uiPriority w:val="1"/>
+    <w:semiHidden/>
     <w:unhideWhenUsed/>
   </w:style>
   <w:style w:type="table" w:default="1" w:styleId="TableNormal">
@@ -5035,6 +7421,17 @@
         <w:right w:w="108" w:type="dxa"/>
       </w:tblCellMar>
     </w:tblPr>
+  </w:style>
+  <w:style w:type="character" w:styleId="Hyperlink">
+    <w:name w:val="Hyperlink"/>
+    <w:basedOn w:val="DefaultParagraphFont"/>
+    <w:uiPriority w:val="99"/>
+    <w:unhideWhenUsed/>
+    <w:rsid w:val="003E208C"/>
+    <w:rPr>
+      <w:color w:val="0563C1" w:themeColor="hyperlink"/>
+      <w:u w:val="single"/>
+    </w:rPr>
   </w:style>
 </w:styles>
 </file>
@@ -5298,4 +7695,16 @@
     </a:ext>
   </a:extLst>
 </a:theme>
+</file>
+
+<file path=customXml/item1.xml><?xml version="1.0" encoding="utf-8"?>
+<b:Sources xmlns:b="http://schemas.openxmlformats.org/officeDocument/2006/bibliography" xmlns="http://schemas.openxmlformats.org/officeDocument/2006/bibliography" SelectedStyle="\APASixthEditionOfficeOnline.xsl" StyleName="APA" Version="6"/>
+</file>
+
+<file path=customXml/itemProps1.xml><?xml version="1.0" encoding="utf-8"?>
+<ds:datastoreItem xmlns:ds="http://schemas.openxmlformats.org/officeDocument/2006/customXml" ds:itemID="{FEB1A101-13D0-4D5B-879E-E56C4AD618B4}">
+  <ds:schemaRefs>
+    <ds:schemaRef ds:uri="http://schemas.openxmlformats.org/officeDocument/2006/bibliography"/>
+  </ds:schemaRefs>
+</ds:datastoreItem>
 </file>
</xml_diff>